<commit_message>
REPORTGEN-409 : update OWASP reports with QUALITY_STANDARDS_EVOLUTION component
</commit_message>
<xml_diff>
--- a/CastReporting.Reporting/TemplatesFiles/OWASP-2013-Top10 - Detailed.docx
+++ b/CastReporting.Reporting/TemplatesFiles/OWASP-2013-Top10 - Detailed.docx
@@ -8998,7 +8998,7 @@
         <w:tblW w:w="9000" w:type="dxa"/>
         <w:tblLayout w:type="fixed"/>
         <w:tblLook w:val="04A0" w:firstRow="1" w:lastRow="0" w:firstColumn="1" w:lastColumn="0" w:noHBand="0" w:noVBand="1"/>
-        <w:tblDescription w:val="TABLE;RULES_LIST_STATISTICS_RATIO;METRICS=OWASP-2013"/>
+        <w:tblDescription w:val="TABLE;QUALITY_STANDARDS_EVOLUTION;STD=OWASP-2013"/>
       </w:tblPr>
       <w:tblGrid>
         <w:gridCol w:w="4675"/>
@@ -9030,8 +9030,10 @@
               <w:rPr>
                 <w:rFonts w:ascii="Open Sans" w:hAnsi="Open Sans" w:cs="Open Sans"/>
               </w:rPr>
-              <w:t>Rules</w:t>
-            </w:r>
+              <w:t>OWASP-2013</w:t>
+            </w:r>
+            <w:bookmarkStart w:id="7" w:name="_GoBack"/>
+            <w:bookmarkEnd w:id="7"/>
           </w:p>
         </w:tc>
         <w:tc>
@@ -9132,7 +9134,7 @@
                 <w:rFonts w:ascii="Open Sans" w:hAnsi="Open Sans" w:cs="Open Sans"/>
                 <w:b w:val="0"/>
               </w:rPr>
-              <w:t>Rule 1</w:t>
+              <w:t>A1</w:t>
             </w:r>
           </w:p>
         </w:tc>
@@ -9222,7 +9224,7 @@
                 <w:rFonts w:ascii="Open Sans" w:hAnsi="Open Sans" w:cs="Open Sans"/>
                 <w:b w:val="0"/>
               </w:rPr>
-              <w:t>Rule 2</w:t>
+              <w:t>A2</w:t>
             </w:r>
           </w:p>
         </w:tc>
@@ -9312,7 +9314,7 @@
                 <w:rFonts w:ascii="Open Sans" w:hAnsi="Open Sans" w:cs="Open Sans"/>
                 <w:b w:val="0"/>
               </w:rPr>
-              <w:t>Rule 3</w:t>
+              <w:t>A3</w:t>
             </w:r>
           </w:p>
         </w:tc>
@@ -9402,7 +9404,14 @@
                 <w:rFonts w:ascii="Open Sans" w:hAnsi="Open Sans" w:cs="Open Sans"/>
                 <w:b w:val="0"/>
               </w:rPr>
-              <w:t>Rule 4</w:t>
+              <w:t>A</w:t>
+            </w:r>
+            <w:r>
+              <w:rPr>
+                <w:rFonts w:ascii="Open Sans" w:hAnsi="Open Sans" w:cs="Open Sans"/>
+                <w:b w:val="0"/>
+              </w:rPr>
+              <w:t>4</w:t>
             </w:r>
           </w:p>
         </w:tc>
@@ -9492,7 +9501,7 @@
                 <w:rFonts w:ascii="Open Sans" w:hAnsi="Open Sans" w:cs="Open Sans"/>
                 <w:b w:val="0"/>
               </w:rPr>
-              <w:t>Rule 5</w:t>
+              <w:t>…</w:t>
             </w:r>
           </w:p>
         </w:tc>
@@ -9716,7 +9725,7 @@
           <w:rFonts w:eastAsia="Calibri"/>
         </w:rPr>
       </w:pPr>
-      <w:bookmarkStart w:id="7" w:name="_Toc525810157"/>
+      <w:bookmarkStart w:id="8" w:name="_Toc525810157"/>
       <w:r>
         <w:rPr>
           <w:rFonts w:eastAsia="Calibri"/>
@@ -9739,7 +9748,7 @@
         </w:rPr>
         <w:t xml:space="preserve"> A1 - Injection</w:t>
       </w:r>
-      <w:bookmarkEnd w:id="7"/>
+      <w:bookmarkEnd w:id="8"/>
     </w:p>
     <w:p>
       <w:pPr>
@@ -10546,7 +10555,7 @@
           <w:rFonts w:eastAsia="Calibri"/>
         </w:rPr>
       </w:pPr>
-      <w:bookmarkStart w:id="8" w:name="_Toc525810158"/>
+      <w:bookmarkStart w:id="9" w:name="_Toc525810158"/>
       <w:r>
         <w:rPr>
           <w:rFonts w:eastAsia="Calibri"/>
@@ -10589,7 +10598,7 @@
         </w:rPr>
         <w:t>Broken Authentication &amp; Session Management</w:t>
       </w:r>
-      <w:bookmarkEnd w:id="8"/>
+      <w:bookmarkEnd w:id="9"/>
     </w:p>
     <w:p>
       <w:pPr>
@@ -11413,7 +11422,7 @@
           <w:rFonts w:eastAsia="Calibri"/>
         </w:rPr>
       </w:pPr>
-      <w:bookmarkStart w:id="9" w:name="_Toc525810159"/>
+      <w:bookmarkStart w:id="10" w:name="_Toc525810159"/>
       <w:r>
         <w:rPr>
           <w:rFonts w:eastAsia="Calibri"/>
@@ -11457,7 +11466,7 @@
         </w:rPr>
         <w:t>Cross-Site Scripting</w:t>
       </w:r>
-      <w:bookmarkEnd w:id="9"/>
+      <w:bookmarkEnd w:id="10"/>
     </w:p>
     <w:p>
       <w:pPr>
@@ -12206,7 +12215,7 @@
           <w:rFonts w:eastAsia="Calibri"/>
         </w:rPr>
       </w:pPr>
-      <w:bookmarkStart w:id="10" w:name="_Toc525810160"/>
+      <w:bookmarkStart w:id="11" w:name="_Toc525810160"/>
       <w:r>
         <w:rPr>
           <w:rFonts w:eastAsia="Calibri"/>
@@ -12249,7 +12258,7 @@
         </w:rPr>
         <w:t>Insecure Direct Object References</w:t>
       </w:r>
-      <w:bookmarkEnd w:id="10"/>
+      <w:bookmarkEnd w:id="11"/>
     </w:p>
     <w:p>
       <w:pPr>
@@ -13036,7 +13045,7 @@
           <w:rFonts w:eastAsia="Calibri"/>
         </w:rPr>
       </w:pPr>
-      <w:bookmarkStart w:id="11" w:name="_Toc525810161"/>
+      <w:bookmarkStart w:id="12" w:name="_Toc525810161"/>
       <w:r>
         <w:rPr>
           <w:rFonts w:eastAsia="Calibri"/>
@@ -13080,7 +13089,7 @@
         </w:rPr>
         <w:t>Security Misconfiguration</w:t>
       </w:r>
-      <w:bookmarkEnd w:id="11"/>
+      <w:bookmarkEnd w:id="12"/>
     </w:p>
     <w:p>
       <w:pPr>
@@ -13819,7 +13828,7 @@
           <w:rFonts w:eastAsia="Calibri"/>
         </w:rPr>
       </w:pPr>
-      <w:bookmarkStart w:id="12" w:name="_Toc525810162"/>
+      <w:bookmarkStart w:id="13" w:name="_Toc525810162"/>
       <w:r>
         <w:rPr>
           <w:rFonts w:eastAsia="Calibri"/>
@@ -13862,7 +13871,7 @@
         </w:rPr>
         <w:t>Sensitive Data Exposure</w:t>
       </w:r>
-      <w:bookmarkEnd w:id="12"/>
+      <w:bookmarkEnd w:id="13"/>
     </w:p>
     <w:p>
       <w:pPr>
@@ -14596,7 +14605,7 @@
           <w:rFonts w:eastAsia="Calibri"/>
         </w:rPr>
       </w:pPr>
-      <w:bookmarkStart w:id="13" w:name="_Toc525810163"/>
+      <w:bookmarkStart w:id="14" w:name="_Toc525810163"/>
       <w:r>
         <w:rPr>
           <w:rFonts w:eastAsia="Calibri"/>
@@ -14626,7 +14635,7 @@
         </w:rPr>
         <w:t>Cross Site Request Forgery</w:t>
       </w:r>
-      <w:bookmarkEnd w:id="13"/>
+      <w:bookmarkEnd w:id="14"/>
     </w:p>
     <w:p>
       <w:pPr>
@@ -15394,7 +15403,7 @@
           <w:rFonts w:eastAsia="Calibri"/>
         </w:rPr>
       </w:pPr>
-      <w:bookmarkStart w:id="14" w:name="_Toc525810164"/>
+      <w:bookmarkStart w:id="15" w:name="_Toc525810164"/>
       <w:r>
         <w:rPr>
           <w:rFonts w:eastAsia="Calibri"/>
@@ -15402,7 +15411,7 @@
         </w:rPr>
         <w:t>OWASP -2013 A9 – Using Components with Known Vulnerabilities</w:t>
       </w:r>
-      <w:bookmarkEnd w:id="14"/>
+      <w:bookmarkEnd w:id="15"/>
     </w:p>
     <w:p>
       <w:pPr>
@@ -16107,7 +16116,7 @@
           <w:rFonts w:eastAsia="Calibri"/>
         </w:rPr>
       </w:pPr>
-      <w:bookmarkStart w:id="15" w:name="_Toc525810165"/>
+      <w:bookmarkStart w:id="16" w:name="_Toc525810165"/>
       <w:r>
         <w:rPr>
           <w:rFonts w:eastAsia="Calibri"/>
@@ -16116,7 +16125,7 @@
         <w:lastRenderedPageBreak/>
         <w:t>OWASP -2013 A10 – Unvalidated Redirects &amp; Forwards</w:t>
       </w:r>
-      <w:bookmarkEnd w:id="15"/>
+      <w:bookmarkEnd w:id="16"/>
     </w:p>
     <w:p>
       <w:pPr>
@@ -16215,8 +16224,6 @@
               </w:rPr>
               <w:t>Rules</w:t>
             </w:r>
-            <w:bookmarkStart w:id="16" w:name="_GoBack"/>
-            <w:bookmarkEnd w:id="16"/>
           </w:p>
         </w:tc>
         <w:tc>
@@ -26041,7 +26048,7 @@
 </file>
 
 <file path=customXml/itemProps2.xml><?xml version="1.0" encoding="utf-8"?>
-<ds:datastoreItem xmlns:ds="http://schemas.openxmlformats.org/officeDocument/2006/customXml" ds:itemID="{28373623-DF58-43E4-A3C8-763156E3E7B4}">
+<ds:datastoreItem xmlns:ds="http://schemas.openxmlformats.org/officeDocument/2006/customXml" ds:itemID="{E3B86F25-E8F1-48AD-9916-777F116AC281}">
   <ds:schemaRefs>
     <ds:schemaRef ds:uri="http://schemas.openxmlformats.org/officeDocument/2006/bibliography"/>
   </ds:schemaRefs>

</xml_diff>

<commit_message>
REPORTGEN-440 : Update reports
</commit_message>
<xml_diff>
--- a/CastReporting.Reporting/TemplatesFiles/OWASP-2013-Top10 - Detailed.docx
+++ b/CastReporting.Reporting/TemplatesFiles/OWASP-2013-Top10 - Detailed.docx
@@ -4221,7 +4221,11 @@
               </mc:Choice>
               <mc:Fallback>
                 <w:pict>
-                  <v:shape w14:anchorId="789AD5BD" id="Text Box 83" o:spid="_x0000_s1056" type="#_x0000_t202" style="position:absolute;left:0;text-align:left;margin-left:229.05pt;margin-top:114.95pt;width:473.6pt;height:202.8pt;z-index:251670528;visibility:visible;mso-wrap-style:square;mso-width-percent:0;mso-height-percent:0;mso-wrap-distance-left:9pt;mso-wrap-distance-top:0;mso-wrap-distance-right:9pt;mso-wrap-distance-bottom:0;mso-position-horizontal:absolute;mso-position-horizontal-relative:page;mso-position-vertical:absolute;mso-position-vertical-relative:page;mso-width-percent:0;mso-height-percent:0;mso-width-relative:page;mso-height-relative:margin;v-text-anchor:top" o:gfxdata="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" filled="f" stroked="f" strokeweight=".5pt">
+                  <v:shapetype w14:anchorId="789AD5BD" id="_x0000_t202" coordsize="21600,21600" o:spt="202" path="m,l,21600r21600,l21600,xe">
+                    <v:stroke joinstyle="miter"/>
+                    <v:path gradientshapeok="t" o:connecttype="rect"/>
+                  </v:shapetype>
+                  <v:shape id="Text Box 83" o:spid="_x0000_s1056" type="#_x0000_t202" style="position:absolute;left:0;text-align:left;margin-left:229.05pt;margin-top:114.95pt;width:473.6pt;height:202.8pt;z-index:251670528;visibility:visible;mso-wrap-style:square;mso-width-percent:0;mso-height-percent:0;mso-wrap-distance-left:9pt;mso-wrap-distance-top:0;mso-wrap-distance-right:9pt;mso-wrap-distance-bottom:0;mso-position-horizontal:absolute;mso-position-horizontal-relative:page;mso-position-vertical:absolute;mso-position-vertical-relative:page;mso-width-percent:0;mso-height-percent:0;mso-width-relative:page;mso-height-relative:margin;v-text-anchor:top" o:gfxdata="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" filled="f" stroked="f" strokeweight=".5pt">
                     <v:textbox inset="0,0,0,0">
                       <w:txbxContent>
                         <w:p>
@@ -5275,7 +5279,7 @@
         <w:lastRenderedPageBreak/>
         <w:tab/>
       </w:r>
-      <w:bookmarkStart w:id="1" w:name="_Toc525810152"/>
+      <w:bookmarkStart w:id="1" w:name="_Toc529891673"/>
       <w:r>
         <w:t>Table of Content</w:t>
       </w:r>
@@ -5292,7 +5296,7 @@
           <w:color w:val="auto"/>
           <w:sz w:val="22"/>
           <w:szCs w:val="22"/>
-          <w:lang w:eastAsia="zh-CN"/>
+          <w:lang w:eastAsia="en-US"/>
         </w:rPr>
       </w:pPr>
       <w:r>
@@ -5347,7 +5351,7 @@
         <w:rPr>
           <w:noProof/>
         </w:rPr>
-        <w:instrText xml:space="preserve"> PAGEREF _Toc525810152 \h </w:instrText>
+        <w:instrText xml:space="preserve"> PAGEREF _Toc529891673 \h </w:instrText>
       </w:r>
       <w:r>
         <w:rPr>
@@ -5387,7 +5391,7 @@
           <w:color w:val="auto"/>
           <w:sz w:val="22"/>
           <w:szCs w:val="22"/>
-          <w:lang w:eastAsia="zh-CN"/>
+          <w:lang w:eastAsia="en-US"/>
         </w:rPr>
       </w:pPr>
       <w:r>
@@ -5405,7 +5409,7 @@
           <w:color w:val="auto"/>
           <w:sz w:val="22"/>
           <w:szCs w:val="22"/>
-          <w:lang w:eastAsia="zh-CN"/>
+          <w:lang w:eastAsia="en-US"/>
         </w:rPr>
         <w:tab/>
       </w:r>
@@ -5431,7 +5435,7 @@
         <w:rPr>
           <w:noProof/>
         </w:rPr>
-        <w:instrText xml:space="preserve"> PAGEREF _Toc525810153 \h </w:instrText>
+        <w:instrText xml:space="preserve"> PAGEREF _Toc529891674 \h </w:instrText>
       </w:r>
       <w:r>
         <w:rPr>
@@ -5470,7 +5474,7 @@
           <w:color w:val="auto"/>
           <w:sz w:val="22"/>
           <w:szCs w:val="22"/>
-          <w:lang w:eastAsia="zh-CN"/>
+          <w:lang w:eastAsia="en-US"/>
         </w:rPr>
       </w:pPr>
       <w:r>
@@ -5493,7 +5497,7 @@
           <w:color w:val="auto"/>
           <w:sz w:val="22"/>
           <w:szCs w:val="22"/>
-          <w:lang w:eastAsia="zh-CN"/>
+          <w:lang w:eastAsia="en-US"/>
         </w:rPr>
         <w:tab/>
       </w:r>
@@ -5519,7 +5523,7 @@
         <w:rPr>
           <w:noProof/>
         </w:rPr>
-        <w:instrText xml:space="preserve"> PAGEREF _Toc525810154 \h </w:instrText>
+        <w:instrText xml:space="preserve"> PAGEREF _Toc529891675 \h </w:instrText>
       </w:r>
       <w:r>
         <w:rPr>
@@ -5559,7 +5563,7 @@
           <w:color w:val="auto"/>
           <w:sz w:val="22"/>
           <w:szCs w:val="22"/>
-          <w:lang w:eastAsia="zh-CN"/>
+          <w:lang w:eastAsia="en-US"/>
         </w:rPr>
       </w:pPr>
       <w:r>
@@ -5578,7 +5582,7 @@
           <w:color w:val="auto"/>
           <w:sz w:val="22"/>
           <w:szCs w:val="22"/>
-          <w:lang w:eastAsia="zh-CN"/>
+          <w:lang w:eastAsia="en-US"/>
         </w:rPr>
         <w:tab/>
       </w:r>
@@ -5604,7 +5608,7 @@
         <w:rPr>
           <w:noProof/>
         </w:rPr>
-        <w:instrText xml:space="preserve"> PAGEREF _Toc525810155 \h </w:instrText>
+        <w:instrText xml:space="preserve"> PAGEREF _Toc529891676 \h </w:instrText>
       </w:r>
       <w:r>
         <w:rPr>
@@ -5643,7 +5647,7 @@
           <w:color w:val="auto"/>
           <w:sz w:val="22"/>
           <w:szCs w:val="22"/>
-          <w:lang w:eastAsia="zh-CN"/>
+          <w:lang w:eastAsia="en-US"/>
         </w:rPr>
       </w:pPr>
       <w:r>
@@ -5667,7 +5671,7 @@
           <w:color w:val="auto"/>
           <w:sz w:val="22"/>
           <w:szCs w:val="22"/>
-          <w:lang w:eastAsia="zh-CN"/>
+          <w:lang w:eastAsia="en-US"/>
         </w:rPr>
         <w:tab/>
       </w:r>
@@ -5676,7 +5680,7 @@
           <w:rFonts w:eastAsia="Calibri"/>
           <w:noProof/>
         </w:rPr>
-        <w:t>OWASP -2013 Top 10 violations</w:t>
+        <w:t>OWASP -2013 Top 10 vulnerabilities</w:t>
       </w:r>
       <w:r>
         <w:rPr>
@@ -5694,7 +5698,7 @@
         <w:rPr>
           <w:noProof/>
         </w:rPr>
-        <w:instrText xml:space="preserve"> PAGEREF _Toc525810156 \h </w:instrText>
+        <w:instrText xml:space="preserve"> PAGEREF _Toc529891677 \h </w:instrText>
       </w:r>
       <w:r>
         <w:rPr>
@@ -5733,7 +5737,7 @@
           <w:color w:val="auto"/>
           <w:sz w:val="22"/>
           <w:szCs w:val="22"/>
-          <w:lang w:eastAsia="zh-CN"/>
+          <w:lang w:eastAsia="en-US"/>
         </w:rPr>
       </w:pPr>
       <w:r>
@@ -5757,7 +5761,7 @@
           <w:color w:val="auto"/>
           <w:sz w:val="22"/>
           <w:szCs w:val="22"/>
-          <w:lang w:eastAsia="zh-CN"/>
+          <w:lang w:eastAsia="en-US"/>
         </w:rPr>
         <w:tab/>
       </w:r>
@@ -5784,7 +5788,7 @@
         <w:rPr>
           <w:noProof/>
         </w:rPr>
-        <w:instrText xml:space="preserve"> PAGEREF _Toc525810157 \h </w:instrText>
+        <w:instrText xml:space="preserve"> PAGEREF _Toc529891678 \h </w:instrText>
       </w:r>
       <w:r>
         <w:rPr>
@@ -5823,7 +5827,7 @@
           <w:color w:val="auto"/>
           <w:sz w:val="22"/>
           <w:szCs w:val="22"/>
-          <w:lang w:eastAsia="zh-CN"/>
+          <w:lang w:eastAsia="en-US"/>
         </w:rPr>
       </w:pPr>
       <w:r>
@@ -5847,7 +5851,7 @@
           <w:color w:val="auto"/>
           <w:sz w:val="22"/>
           <w:szCs w:val="22"/>
-          <w:lang w:eastAsia="zh-CN"/>
+          <w:lang w:eastAsia="en-US"/>
         </w:rPr>
         <w:tab/>
       </w:r>
@@ -5874,7 +5878,7 @@
         <w:rPr>
           <w:noProof/>
         </w:rPr>
-        <w:instrText xml:space="preserve"> PAGEREF _Toc525810158 \h </w:instrText>
+        <w:instrText xml:space="preserve"> PAGEREF _Toc529891679 \h </w:instrText>
       </w:r>
       <w:r>
         <w:rPr>
@@ -5913,7 +5917,7 @@
           <w:color w:val="auto"/>
           <w:sz w:val="22"/>
           <w:szCs w:val="22"/>
-          <w:lang w:eastAsia="zh-CN"/>
+          <w:lang w:eastAsia="en-US"/>
         </w:rPr>
       </w:pPr>
       <w:r>
@@ -5937,7 +5941,7 @@
           <w:color w:val="auto"/>
           <w:sz w:val="22"/>
           <w:szCs w:val="22"/>
-          <w:lang w:eastAsia="zh-CN"/>
+          <w:lang w:eastAsia="en-US"/>
         </w:rPr>
         <w:tab/>
       </w:r>
@@ -5964,7 +5968,7 @@
         <w:rPr>
           <w:noProof/>
         </w:rPr>
-        <w:instrText xml:space="preserve"> PAGEREF _Toc525810159 \h </w:instrText>
+        <w:instrText xml:space="preserve"> PAGEREF _Toc529891680 \h </w:instrText>
       </w:r>
       <w:r>
         <w:rPr>
@@ -6003,7 +6007,7 @@
           <w:color w:val="auto"/>
           <w:sz w:val="22"/>
           <w:szCs w:val="22"/>
-          <w:lang w:eastAsia="zh-CN"/>
+          <w:lang w:eastAsia="en-US"/>
         </w:rPr>
       </w:pPr>
       <w:r>
@@ -6027,7 +6031,7 @@
           <w:color w:val="auto"/>
           <w:sz w:val="22"/>
           <w:szCs w:val="22"/>
-          <w:lang w:eastAsia="zh-CN"/>
+          <w:lang w:eastAsia="en-US"/>
         </w:rPr>
         <w:tab/>
       </w:r>
@@ -6054,7 +6058,7 @@
         <w:rPr>
           <w:noProof/>
         </w:rPr>
-        <w:instrText xml:space="preserve"> PAGEREF _Toc525810160 \h </w:instrText>
+        <w:instrText xml:space="preserve"> PAGEREF _Toc529891681 \h </w:instrText>
       </w:r>
       <w:r>
         <w:rPr>
@@ -6093,7 +6097,7 @@
           <w:color w:val="auto"/>
           <w:sz w:val="22"/>
           <w:szCs w:val="22"/>
-          <w:lang w:eastAsia="zh-CN"/>
+          <w:lang w:eastAsia="en-US"/>
         </w:rPr>
       </w:pPr>
       <w:r>
@@ -6117,7 +6121,7 @@
           <w:color w:val="auto"/>
           <w:sz w:val="22"/>
           <w:szCs w:val="22"/>
-          <w:lang w:eastAsia="zh-CN"/>
+          <w:lang w:eastAsia="en-US"/>
         </w:rPr>
         <w:tab/>
       </w:r>
@@ -6144,7 +6148,7 @@
         <w:rPr>
           <w:noProof/>
         </w:rPr>
-        <w:instrText xml:space="preserve"> PAGEREF _Toc525810161 \h </w:instrText>
+        <w:instrText xml:space="preserve"> PAGEREF _Toc529891682 \h </w:instrText>
       </w:r>
       <w:r>
         <w:rPr>
@@ -6183,7 +6187,7 @@
           <w:color w:val="auto"/>
           <w:sz w:val="22"/>
           <w:szCs w:val="22"/>
-          <w:lang w:eastAsia="zh-CN"/>
+          <w:lang w:eastAsia="en-US"/>
         </w:rPr>
       </w:pPr>
       <w:r>
@@ -6207,7 +6211,7 @@
           <w:color w:val="auto"/>
           <w:sz w:val="22"/>
           <w:szCs w:val="22"/>
-          <w:lang w:eastAsia="zh-CN"/>
+          <w:lang w:eastAsia="en-US"/>
         </w:rPr>
         <w:tab/>
       </w:r>
@@ -6234,7 +6238,7 @@
         <w:rPr>
           <w:noProof/>
         </w:rPr>
-        <w:instrText xml:space="preserve"> PAGEREF _Toc525810162 \h </w:instrText>
+        <w:instrText xml:space="preserve"> PAGEREF _Toc529891683 \h </w:instrText>
       </w:r>
       <w:r>
         <w:rPr>
@@ -6273,7 +6277,7 @@
           <w:color w:val="auto"/>
           <w:sz w:val="22"/>
           <w:szCs w:val="22"/>
-          <w:lang w:eastAsia="zh-CN"/>
+          <w:lang w:eastAsia="en-US"/>
         </w:rPr>
       </w:pPr>
       <w:r>
@@ -6297,7 +6301,7 @@
           <w:color w:val="auto"/>
           <w:sz w:val="22"/>
           <w:szCs w:val="22"/>
-          <w:lang w:eastAsia="zh-CN"/>
+          <w:lang w:eastAsia="en-US"/>
         </w:rPr>
         <w:tab/>
       </w:r>
@@ -6324,7 +6328,7 @@
         <w:rPr>
           <w:noProof/>
         </w:rPr>
-        <w:instrText xml:space="preserve"> PAGEREF _Toc525810163 \h </w:instrText>
+        <w:instrText xml:space="preserve"> PAGEREF _Toc529891684 \h </w:instrText>
       </w:r>
       <w:r>
         <w:rPr>
@@ -6363,7 +6367,7 @@
           <w:color w:val="auto"/>
           <w:sz w:val="22"/>
           <w:szCs w:val="22"/>
-          <w:lang w:eastAsia="zh-CN"/>
+          <w:lang w:eastAsia="en-US"/>
         </w:rPr>
       </w:pPr>
       <w:r>
@@ -6387,7 +6391,7 @@
           <w:color w:val="auto"/>
           <w:sz w:val="22"/>
           <w:szCs w:val="22"/>
-          <w:lang w:eastAsia="zh-CN"/>
+          <w:lang w:eastAsia="en-US"/>
         </w:rPr>
         <w:tab/>
       </w:r>
@@ -6414,7 +6418,7 @@
         <w:rPr>
           <w:noProof/>
         </w:rPr>
-        <w:instrText xml:space="preserve"> PAGEREF _Toc525810164 \h </w:instrText>
+        <w:instrText xml:space="preserve"> PAGEREF _Toc529891685 \h </w:instrText>
       </w:r>
       <w:r>
         <w:rPr>
@@ -6453,7 +6457,7 @@
           <w:color w:val="auto"/>
           <w:sz w:val="22"/>
           <w:szCs w:val="22"/>
-          <w:lang w:eastAsia="zh-CN"/>
+          <w:lang w:eastAsia="en-US"/>
         </w:rPr>
       </w:pPr>
       <w:r>
@@ -6477,7 +6481,7 @@
           <w:color w:val="auto"/>
           <w:sz w:val="22"/>
           <w:szCs w:val="22"/>
-          <w:lang w:eastAsia="zh-CN"/>
+          <w:lang w:eastAsia="en-US"/>
         </w:rPr>
         <w:tab/>
       </w:r>
@@ -6504,7 +6508,7 @@
         <w:rPr>
           <w:noProof/>
         </w:rPr>
-        <w:instrText xml:space="preserve"> PAGEREF _Toc525810165 \h </w:instrText>
+        <w:instrText xml:space="preserve"> PAGEREF _Toc529891686 \h </w:instrText>
       </w:r>
       <w:r>
         <w:rPr>
@@ -6544,7 +6548,7 @@
           <w:color w:val="auto"/>
           <w:sz w:val="22"/>
           <w:szCs w:val="22"/>
-          <w:lang w:eastAsia="zh-CN"/>
+          <w:lang w:eastAsia="en-US"/>
         </w:rPr>
       </w:pPr>
       <w:r>
@@ -6563,7 +6567,7 @@
           <w:color w:val="auto"/>
           <w:sz w:val="22"/>
           <w:szCs w:val="22"/>
-          <w:lang w:eastAsia="zh-CN"/>
+          <w:lang w:eastAsia="en-US"/>
         </w:rPr>
         <w:tab/>
       </w:r>
@@ -6589,7 +6593,7 @@
         <w:rPr>
           <w:noProof/>
         </w:rPr>
-        <w:instrText xml:space="preserve"> PAGEREF _Toc525810166 \h </w:instrText>
+        <w:instrText xml:space="preserve"> PAGEREF _Toc529891687 \h </w:instrText>
       </w:r>
       <w:r>
         <w:rPr>
@@ -6628,7 +6632,7 @@
           <w:color w:val="auto"/>
           <w:sz w:val="22"/>
           <w:szCs w:val="22"/>
-          <w:lang w:eastAsia="zh-CN"/>
+          <w:lang w:eastAsia="en-US"/>
         </w:rPr>
       </w:pPr>
       <w:r>
@@ -6651,7 +6655,7 @@
           <w:color w:val="auto"/>
           <w:sz w:val="22"/>
           <w:szCs w:val="22"/>
-          <w:lang w:eastAsia="zh-CN"/>
+          <w:lang w:eastAsia="en-US"/>
         </w:rPr>
         <w:tab/>
       </w:r>
@@ -6677,7 +6681,7 @@
         <w:rPr>
           <w:noProof/>
         </w:rPr>
-        <w:instrText xml:space="preserve"> PAGEREF _Toc525810167 \h </w:instrText>
+        <w:instrText xml:space="preserve"> PAGEREF _Toc529891688 \h </w:instrText>
       </w:r>
       <w:r>
         <w:rPr>
@@ -6716,7 +6720,7 @@
           <w:color w:val="auto"/>
           <w:sz w:val="22"/>
           <w:szCs w:val="22"/>
-          <w:lang w:eastAsia="zh-CN"/>
+          <w:lang w:eastAsia="en-US"/>
         </w:rPr>
       </w:pPr>
       <w:r>
@@ -6739,7 +6743,7 @@
           <w:color w:val="auto"/>
           <w:sz w:val="22"/>
           <w:szCs w:val="22"/>
-          <w:lang w:eastAsia="zh-CN"/>
+          <w:lang w:eastAsia="en-US"/>
         </w:rPr>
         <w:tab/>
       </w:r>
@@ -6772,7 +6776,7 @@
         <w:rPr>
           <w:noProof/>
         </w:rPr>
-        <w:instrText xml:space="preserve"> PAGEREF _Toc525810168 \h </w:instrText>
+        <w:instrText xml:space="preserve"> PAGEREF _Toc529891689 \h </w:instrText>
       </w:r>
       <w:r>
         <w:rPr>
@@ -6811,7 +6815,7 @@
           <w:color w:val="auto"/>
           <w:sz w:val="22"/>
           <w:szCs w:val="22"/>
-          <w:lang w:eastAsia="zh-CN"/>
+          <w:lang w:eastAsia="en-US"/>
         </w:rPr>
       </w:pPr>
       <w:r>
@@ -6834,7 +6838,7 @@
           <w:color w:val="auto"/>
           <w:sz w:val="22"/>
           <w:szCs w:val="22"/>
-          <w:lang w:eastAsia="zh-CN"/>
+          <w:lang w:eastAsia="en-US"/>
         </w:rPr>
         <w:tab/>
       </w:r>
@@ -6867,7 +6871,7 @@
         <w:rPr>
           <w:noProof/>
         </w:rPr>
-        <w:instrText xml:space="preserve"> PAGEREF _Toc525810169 \h </w:instrText>
+        <w:instrText xml:space="preserve"> PAGEREF _Toc529891690 \h </w:instrText>
       </w:r>
       <w:r>
         <w:rPr>
@@ -6906,7 +6910,7 @@
           <w:color w:val="auto"/>
           <w:sz w:val="22"/>
           <w:szCs w:val="22"/>
-          <w:lang w:eastAsia="zh-CN"/>
+          <w:lang w:eastAsia="en-US"/>
         </w:rPr>
       </w:pPr>
       <w:r>
@@ -6929,7 +6933,7 @@
           <w:color w:val="auto"/>
           <w:sz w:val="22"/>
           <w:szCs w:val="22"/>
-          <w:lang w:eastAsia="zh-CN"/>
+          <w:lang w:eastAsia="en-US"/>
         </w:rPr>
         <w:tab/>
       </w:r>
@@ -6962,7 +6966,7 @@
         <w:rPr>
           <w:noProof/>
         </w:rPr>
-        <w:instrText xml:space="preserve"> PAGEREF _Toc525810170 \h </w:instrText>
+        <w:instrText xml:space="preserve"> PAGEREF _Toc529891691 \h </w:instrText>
       </w:r>
       <w:r>
         <w:rPr>
@@ -7001,7 +7005,7 @@
           <w:color w:val="auto"/>
           <w:sz w:val="22"/>
           <w:szCs w:val="22"/>
-          <w:lang w:eastAsia="zh-CN"/>
+          <w:lang w:eastAsia="en-US"/>
         </w:rPr>
       </w:pPr>
       <w:r>
@@ -7024,7 +7028,7 @@
           <w:color w:val="auto"/>
           <w:sz w:val="22"/>
           <w:szCs w:val="22"/>
-          <w:lang w:eastAsia="zh-CN"/>
+          <w:lang w:eastAsia="en-US"/>
         </w:rPr>
         <w:tab/>
       </w:r>
@@ -7057,7 +7061,7 @@
         <w:rPr>
           <w:noProof/>
         </w:rPr>
-        <w:instrText xml:space="preserve"> PAGEREF _Toc525810171 \h </w:instrText>
+        <w:instrText xml:space="preserve"> PAGEREF _Toc529891692 \h </w:instrText>
       </w:r>
       <w:r>
         <w:rPr>
@@ -7096,7 +7100,7 @@
           <w:color w:val="auto"/>
           <w:sz w:val="22"/>
           <w:szCs w:val="22"/>
-          <w:lang w:eastAsia="zh-CN"/>
+          <w:lang w:eastAsia="en-US"/>
         </w:rPr>
       </w:pPr>
       <w:r>
@@ -7119,7 +7123,7 @@
           <w:color w:val="auto"/>
           <w:sz w:val="22"/>
           <w:szCs w:val="22"/>
-          <w:lang w:eastAsia="zh-CN"/>
+          <w:lang w:eastAsia="en-US"/>
         </w:rPr>
         <w:tab/>
       </w:r>
@@ -7152,7 +7156,7 @@
         <w:rPr>
           <w:noProof/>
         </w:rPr>
-        <w:instrText xml:space="preserve"> PAGEREF _Toc525810172 \h </w:instrText>
+        <w:instrText xml:space="preserve"> PAGEREF _Toc529891693 \h </w:instrText>
       </w:r>
       <w:r>
         <w:rPr>
@@ -7191,7 +7195,7 @@
           <w:color w:val="auto"/>
           <w:sz w:val="22"/>
           <w:szCs w:val="22"/>
-          <w:lang w:eastAsia="zh-CN"/>
+          <w:lang w:eastAsia="en-US"/>
         </w:rPr>
       </w:pPr>
       <w:r>
@@ -7214,7 +7218,7 @@
           <w:color w:val="auto"/>
           <w:sz w:val="22"/>
           <w:szCs w:val="22"/>
-          <w:lang w:eastAsia="zh-CN"/>
+          <w:lang w:eastAsia="en-US"/>
         </w:rPr>
         <w:tab/>
       </w:r>
@@ -7247,7 +7251,7 @@
         <w:rPr>
           <w:noProof/>
         </w:rPr>
-        <w:instrText xml:space="preserve"> PAGEREF _Toc525810173 \h </w:instrText>
+        <w:instrText xml:space="preserve"> PAGEREF _Toc529891694 \h </w:instrText>
       </w:r>
       <w:r>
         <w:rPr>
@@ -7286,12 +7290,11 @@
           <w:color w:val="auto"/>
           <w:sz w:val="22"/>
           <w:szCs w:val="22"/>
-          <w:lang w:eastAsia="zh-CN"/>
-        </w:rPr>
-      </w:pPr>
-      <w:r>
-        <w:rPr>
-          <w:rFonts w:asciiTheme="minorHAnsi" w:hAnsiTheme="minorHAnsi"/>
+          <w:lang w:eastAsia="en-US"/>
+        </w:rPr>
+      </w:pPr>
+      <w:r>
+        <w:rPr>
           <w:noProof/>
           <w14:scene3d>
             <w14:camera w14:prst="orthographicFront"/>
@@ -7310,12 +7313,24 @@
           <w:color w:val="auto"/>
           <w:sz w:val="22"/>
           <w:szCs w:val="22"/>
-          <w:lang w:eastAsia="zh-CN"/>
+          <w:lang w:eastAsia="en-US"/>
         </w:rPr>
         <w:tab/>
       </w:r>
       <w:r>
         <w:rPr>
+          <w:rFonts w:asciiTheme="minorHAnsi" w:eastAsiaTheme="minorEastAsia" w:hAnsiTheme="minorHAnsi" w:cstheme="minorBidi"/>
+          <w:smallCaps w:val="0"/>
+          <w:noProof/>
+          <w:color w:val="auto"/>
+          <w:sz w:val="22"/>
+          <w:szCs w:val="22"/>
+          <w:lang w:eastAsia="en-US"/>
+        </w:rPr>
+        <w:t xml:space="preserve">    </w:t>
+      </w:r>
+      <w:r>
+        <w:rPr>
           <w:noProof/>
         </w:rPr>
         <w:t>OWASP -2013 A9 – Using Components with known Vulnerabilities</w:t>
@@ -7336,7 +7351,7 @@
         <w:rPr>
           <w:noProof/>
         </w:rPr>
-        <w:instrText xml:space="preserve"> PAGEREF _Toc525810174 \h </w:instrText>
+        <w:instrText xml:space="preserve"> PAGEREF _Toc529891695 \h </w:instrText>
       </w:r>
       <w:r>
         <w:rPr>
@@ -7375,7 +7390,7 @@
           <w:color w:val="auto"/>
           <w:sz w:val="22"/>
           <w:szCs w:val="22"/>
-          <w:lang w:eastAsia="zh-CN"/>
+          <w:lang w:eastAsia="en-US"/>
         </w:rPr>
       </w:pPr>
       <w:r>
@@ -7398,7 +7413,7 @@
           <w:color w:val="auto"/>
           <w:sz w:val="22"/>
           <w:szCs w:val="22"/>
-          <w:lang w:eastAsia="zh-CN"/>
+          <w:lang w:eastAsia="en-US"/>
         </w:rPr>
         <w:tab/>
       </w:r>
@@ -7431,7 +7446,7 @@
         <w:rPr>
           <w:noProof/>
         </w:rPr>
-        <w:instrText xml:space="preserve"> PAGEREF _Toc525810175 \h </w:instrText>
+        <w:instrText xml:space="preserve"> PAGEREF _Toc529891696 \h </w:instrText>
       </w:r>
       <w:r>
         <w:rPr>
@@ -7471,7 +7486,7 @@
           <w:color w:val="auto"/>
           <w:sz w:val="22"/>
           <w:szCs w:val="22"/>
-          <w:lang w:eastAsia="zh-CN"/>
+          <w:lang w:eastAsia="en-US"/>
         </w:rPr>
       </w:pPr>
       <w:r>
@@ -7489,7 +7504,7 @@
           <w:color w:val="auto"/>
           <w:sz w:val="22"/>
           <w:szCs w:val="22"/>
-          <w:lang w:eastAsia="zh-CN"/>
+          <w:lang w:eastAsia="en-US"/>
         </w:rPr>
         <w:tab/>
       </w:r>
@@ -7515,7 +7530,7 @@
         <w:rPr>
           <w:noProof/>
         </w:rPr>
-        <w:instrText xml:space="preserve"> PAGEREF _Toc525810176 \h </w:instrText>
+        <w:instrText xml:space="preserve"> PAGEREF _Toc529891697 \h </w:instrText>
       </w:r>
       <w:r>
         <w:rPr>
@@ -7554,7 +7569,7 @@
           <w:color w:val="auto"/>
           <w:sz w:val="22"/>
           <w:szCs w:val="22"/>
-          <w:lang w:eastAsia="zh-CN"/>
+          <w:lang w:eastAsia="en-US"/>
         </w:rPr>
       </w:pPr>
       <w:r>
@@ -7577,7 +7592,7 @@
           <w:color w:val="auto"/>
           <w:sz w:val="22"/>
           <w:szCs w:val="22"/>
-          <w:lang w:eastAsia="zh-CN"/>
+          <w:lang w:eastAsia="en-US"/>
         </w:rPr>
         <w:tab/>
       </w:r>
@@ -7603,7 +7618,7 @@
         <w:rPr>
           <w:noProof/>
         </w:rPr>
-        <w:instrText xml:space="preserve"> PAGEREF _Toc525810177 \h </w:instrText>
+        <w:instrText xml:space="preserve"> PAGEREF _Toc529891698 \h </w:instrText>
       </w:r>
       <w:r>
         <w:rPr>
@@ -7642,7 +7657,7 @@
           <w:color w:val="auto"/>
           <w:sz w:val="22"/>
           <w:szCs w:val="22"/>
-          <w:lang w:eastAsia="zh-CN"/>
+          <w:lang w:eastAsia="en-US"/>
         </w:rPr>
       </w:pPr>
       <w:r>
@@ -7665,7 +7680,7 @@
           <w:color w:val="auto"/>
           <w:sz w:val="22"/>
           <w:szCs w:val="22"/>
-          <w:lang w:eastAsia="zh-CN"/>
+          <w:lang w:eastAsia="en-US"/>
         </w:rPr>
         <w:tab/>
       </w:r>
@@ -7673,7 +7688,7 @@
         <w:rPr>
           <w:noProof/>
         </w:rPr>
-        <w:t>How CAST AIP Works</w:t>
+        <w:t>About CAST Security</w:t>
       </w:r>
       <w:r>
         <w:rPr>
@@ -7691,7 +7706,7 @@
         <w:rPr>
           <w:noProof/>
         </w:rPr>
-        <w:instrText xml:space="preserve"> PAGEREF _Toc525810178 \h </w:instrText>
+        <w:instrText xml:space="preserve"> PAGEREF _Toc529891699 \h </w:instrText>
       </w:r>
       <w:r>
         <w:rPr>
@@ -7745,7 +7760,7 @@
         <w:lastRenderedPageBreak/>
         <w:t xml:space="preserve"> </w:t>
       </w:r>
-      <w:bookmarkStart w:id="2" w:name="_Toc525810153"/>
+      <w:bookmarkStart w:id="2" w:name="_Toc529891674"/>
       <w:r>
         <w:t>Introduction</w:t>
       </w:r>
@@ -7755,20 +7770,14 @@
       <w:pPr>
         <w:spacing w:after="0" w:line="240" w:lineRule="auto"/>
         <w:ind w:right="657"/>
-        <w:rPr>
-          <w:rFonts w:asciiTheme="minorHAnsi" w:hAnsiTheme="minorHAnsi"/>
-          <w:noProof/>
-          <w:sz w:val="22"/>
-        </w:rPr>
-      </w:pPr>
+      </w:pPr>
+      <w:bookmarkStart w:id="3" w:name="_Toc380677725"/>
+      <w:bookmarkStart w:id="4" w:name="_Toc529891675"/>
       <w:r>
         <w:t xml:space="preserve">This assessment is an effort to determine the </w:t>
       </w:r>
       <w:r>
-        <w:t xml:space="preserve">security health of </w:t>
-      </w:r>
-      <w:r>
-        <w:t>the</w:t>
+        <w:t>security health of the</w:t>
       </w:r>
       <w:r>
         <w:t xml:space="preserve"> application and identify some of the root causes of current Security concerns, as well as any risks of future degradation. This assessment uses the CAST Application Intelligence Platform (AIP) to automatically scan the implementation of these applications to review the architecture, design, and code against </w:t>
@@ -7777,19 +7786,33 @@
         <w:t>OWASP standards</w:t>
       </w:r>
       <w:r>
-        <w:t xml:space="preserve">. CAST AIP applies over 1200 engineering checks based on standards and measurements developed by the Software Engineering Institute (SEI), International Standards Organization (ISO), Consortium for IT Software Quality (CISQ), the Institute of Electrical and Electronics Engineers (IEEE), Department of Homeland Security (DHS), US Computer Emergency Response Team (CERT), the National Institute of Standards and Technology (NIST), </w:t>
-      </w:r>
-      <w:r>
-        <w:t xml:space="preserve">MITRE, </w:t>
-      </w:r>
-      <w:r>
-        <w:t>Open Web Application Security Project (OWASP)</w:t>
-      </w:r>
-      <w:r>
-        <w:t xml:space="preserve"> </w:t>
-      </w:r>
-      <w:r>
-        <w:t>and the technology provider industry. The resulting analysis identifies specific flaws in the software and aggregates this information into metrics to objectively quantify the structural quality of the application.</w:t>
+        <w:t xml:space="preserve">. </w:t>
+      </w:r>
+    </w:p>
+    <w:p>
+      <w:pPr>
+        <w:spacing w:after="0" w:line="240" w:lineRule="auto"/>
+        <w:ind w:right="657"/>
+      </w:pPr>
+    </w:p>
+    <w:p>
+      <w:pPr>
+        <w:spacing w:after="0" w:line="240" w:lineRule="auto"/>
+        <w:ind w:right="657"/>
+      </w:pPr>
+      <w:r>
+        <w:t xml:space="preserve">CAST AIP </w:t>
+      </w:r>
+      <w:r>
+        <w:t xml:space="preserve">adapts the quality rules from best-in-class industry standards (OWASP, </w:t>
+      </w:r>
+      <w:proofErr w:type="spellStart"/>
+      <w:r>
+        <w:t>CWE</w:t>
+      </w:r>
+      <w:proofErr w:type="spellEnd"/>
+      <w:r>
+        <w:t>, CISQ). With its unique ability to perform dataflow and system-level analysis (From Presentation layer to Database layer), CAST provides the most accurate security findings, reducing a lot of false positives.</w:t>
       </w:r>
     </w:p>
     <w:p>
@@ -7801,8 +7824,8 @@
           <w:lang w:val="en-US"/>
         </w:rPr>
       </w:pPr>
-      <w:bookmarkStart w:id="3" w:name="_Toc380677725"/>
-      <w:bookmarkStart w:id="4" w:name="_Toc525810154"/>
+      <w:bookmarkStart w:id="5" w:name="_GoBack"/>
+      <w:bookmarkEnd w:id="5"/>
       <w:r>
         <w:rPr>
           <w:lang w:val="en-US"/>
@@ -8778,12 +8801,12 @@
           <w:sz w:val="22"/>
         </w:rPr>
       </w:pPr>
-      <w:bookmarkStart w:id="5" w:name="_Toc525810155"/>
+      <w:bookmarkStart w:id="6" w:name="_Toc529891676"/>
       <w:r>
         <w:lastRenderedPageBreak/>
         <w:t>Security Violation Overview</w:t>
       </w:r>
-      <w:bookmarkEnd w:id="5"/>
+      <w:bookmarkEnd w:id="6"/>
     </w:p>
     <w:p>
       <w:pPr>
@@ -8881,16 +8904,26 @@
           <w:noProof/>
           <w:sz w:val="20"/>
         </w:rPr>
-        <w:t xml:space="preserve"> Details about OWASP Security Standard can be found at - </w:t>
-      </w:r>
-      <w:r>
-        <w:rPr>
-          <w:rStyle w:val="Hyperlink"/>
+        <w:t xml:space="preserve"> Details about OWASP Security Standard can be found at </w:t>
+      </w:r>
+      <w:hyperlink r:id="rId11" w:history="1">
+        <w:r>
+          <w:rPr>
+            <w:rStyle w:val="Hyperlink"/>
+            <w:rFonts w:asciiTheme="minorHAnsi" w:hAnsiTheme="minorHAnsi"/>
+            <w:noProof/>
+            <w:sz w:val="20"/>
+          </w:rPr>
+          <w:t>here</w:t>
+        </w:r>
+      </w:hyperlink>
+      <w:r>
+        <w:rPr>
           <w:rFonts w:asciiTheme="minorHAnsi" w:hAnsiTheme="minorHAnsi"/>
           <w:noProof/>
           <w:sz w:val="20"/>
         </w:rPr>
-        <w:t>https://www.owasp.org/index.php/Top_10_2013-Top_10</w:t>
+        <w:t>.</w:t>
       </w:r>
     </w:p>
     <w:p>
@@ -8913,7 +8946,7 @@
           <w:rFonts w:eastAsia="Calibri"/>
         </w:rPr>
       </w:pPr>
-      <w:bookmarkStart w:id="6" w:name="_Toc525810156"/>
+      <w:bookmarkStart w:id="7" w:name="_Toc529891677"/>
       <w:r>
         <w:rPr>
           <w:rFonts w:eastAsia="Calibri"/>
@@ -8933,9 +8966,16 @@
           <w:rFonts w:eastAsia="Calibri"/>
           <w:lang w:val="en-US"/>
         </w:rPr>
-        <w:t xml:space="preserve"> Top 10 violations</w:t>
-      </w:r>
-      <w:bookmarkEnd w:id="6"/>
+        <w:t xml:space="preserve"> Top 10 </w:t>
+      </w:r>
+      <w:r>
+        <w:rPr>
+          <w:rFonts w:eastAsia="Calibri"/>
+          <w:lang w:val="en-US"/>
+        </w:rPr>
+        <w:t>vulnerabilities</w:t>
+      </w:r>
+      <w:bookmarkEnd w:id="7"/>
     </w:p>
     <w:p>
       <w:pPr>
@@ -8947,6 +8987,53 @@
           <w:szCs w:val="20"/>
         </w:rPr>
       </w:pPr>
+    </w:p>
+    <w:p>
+      <w:pPr>
+        <w:pStyle w:val="BodyContent"/>
+        <w:ind w:right="657"/>
+        <w:rPr>
+          <w:rFonts w:asciiTheme="minorHAnsi" w:hAnsiTheme="minorHAnsi" w:cstheme="minorHAnsi"/>
+          <w:sz w:val="20"/>
+          <w:szCs w:val="20"/>
+        </w:rPr>
+      </w:pPr>
+      <w:r>
+        <w:rPr>
+          <w:rFonts w:asciiTheme="minorHAnsi" w:hAnsiTheme="minorHAnsi" w:cstheme="minorHAnsi"/>
+          <w:sz w:val="20"/>
+          <w:szCs w:val="20"/>
+        </w:rPr>
+        <w:t>The </w:t>
+      </w:r>
+      <w:hyperlink r:id="rId12" w:history="1">
+        <w:r>
+          <w:rPr>
+            <w:rStyle w:val="Hyperlink"/>
+            <w:rFonts w:asciiTheme="minorHAnsi" w:hAnsiTheme="minorHAnsi" w:cstheme="minorHAnsi"/>
+            <w:sz w:val="20"/>
+            <w:szCs w:val="20"/>
+          </w:rPr>
+          <w:t>OWASP Top 10</w:t>
+        </w:r>
+      </w:hyperlink>
+      <w:r>
+        <w:rPr>
+          <w:rStyle w:val="Hyperlink"/>
+          <w:rFonts w:asciiTheme="minorHAnsi" w:hAnsiTheme="minorHAnsi" w:cstheme="minorHAnsi"/>
+          <w:sz w:val="20"/>
+          <w:szCs w:val="20"/>
+        </w:rPr>
+        <w:t> </w:t>
+      </w:r>
+      <w:r>
+        <w:rPr>
+          <w:rFonts w:asciiTheme="minorHAnsi" w:hAnsiTheme="minorHAnsi" w:cstheme="minorHAnsi"/>
+          <w:sz w:val="20"/>
+          <w:szCs w:val="20"/>
+        </w:rPr>
+        <w:t>focuses on identifying the most serious web application security risks for a broad array of organizations.</w:t>
+      </w:r>
     </w:p>
     <w:p>
       <w:pPr>
@@ -9001,8 +9088,8 @@
         <w:tblDescription w:val="TABLE;QUALITY_STANDARDS_EVOLUTION;STD=OWASP-2013"/>
       </w:tblPr>
       <w:tblGrid>
-        <w:gridCol w:w="4675"/>
-        <w:gridCol w:w="1350"/>
+        <w:gridCol w:w="4585"/>
+        <w:gridCol w:w="1440"/>
         <w:gridCol w:w="1530"/>
         <w:gridCol w:w="1445"/>
       </w:tblGrid>
@@ -9014,7 +9101,7 @@
         <w:tc>
           <w:tcPr>
             <w:cnfStyle w:val="001000000000" w:firstRow="0" w:lastRow="0" w:firstColumn="1" w:lastColumn="0" w:oddVBand="0" w:evenVBand="0" w:oddHBand="0" w:evenHBand="0" w:firstRowFirstColumn="0" w:firstRowLastColumn="0" w:lastRowFirstColumn="0" w:lastRowLastColumn="0"/>
-            <w:tcW w:w="4675" w:type="dxa"/>
+            <w:tcW w:w="4585" w:type="dxa"/>
             <w:shd w:val="clear" w:color="auto" w:fill="DBE5F1" w:themeFill="accent1" w:themeFillTint="33"/>
             <w:vAlign w:val="center"/>
           </w:tcPr>
@@ -9032,13 +9119,11 @@
               </w:rPr>
               <w:t>OWASP-2013</w:t>
             </w:r>
-            <w:bookmarkStart w:id="7" w:name="_GoBack"/>
-            <w:bookmarkEnd w:id="7"/>
-          </w:p>
-        </w:tc>
-        <w:tc>
-          <w:tcPr>
-            <w:tcW w:w="1350" w:type="dxa"/>
+          </w:p>
+        </w:tc>
+        <w:tc>
+          <w:tcPr>
+            <w:tcW w:w="1440" w:type="dxa"/>
             <w:shd w:val="clear" w:color="auto" w:fill="DBE5F1" w:themeFill="accent1" w:themeFillTint="33"/>
             <w:vAlign w:val="center"/>
           </w:tcPr>
@@ -9057,7 +9142,14 @@
                 <w:rFonts w:ascii="Open Sans" w:hAnsi="Open Sans" w:cs="Open Sans"/>
                 <w:b w:val="0"/>
               </w:rPr>
-              <w:t>Total Violations</w:t>
+              <w:t xml:space="preserve">Total </w:t>
+            </w:r>
+            <w:r>
+              <w:rPr>
+                <w:rFonts w:ascii="Open Sans" w:hAnsi="Open Sans" w:cs="Open Sans"/>
+                <w:b w:val="0"/>
+              </w:rPr>
+              <w:t>Vulnerabilities</w:t>
             </w:r>
           </w:p>
         </w:tc>
@@ -9082,7 +9174,14 @@
                 <w:rFonts w:ascii="Open Sans" w:hAnsi="Open Sans" w:cs="Open Sans"/>
                 <w:b w:val="0"/>
               </w:rPr>
-              <w:t>Added Violations</w:t>
+              <w:t xml:space="preserve">Added </w:t>
+            </w:r>
+            <w:r>
+              <w:rPr>
+                <w:rFonts w:ascii="Open Sans" w:hAnsi="Open Sans" w:cs="Open Sans"/>
+                <w:b w:val="0"/>
+              </w:rPr>
+              <w:t>Vulnerabilities</w:t>
             </w:r>
           </w:p>
         </w:tc>
@@ -9107,7 +9206,14 @@
                 <w:rFonts w:ascii="Open Sans" w:hAnsi="Open Sans" w:cs="Open Sans"/>
                 <w:b w:val="0"/>
               </w:rPr>
-              <w:t>Removed Violations</w:t>
+              <w:t xml:space="preserve">Removed </w:t>
+            </w:r>
+            <w:r>
+              <w:rPr>
+                <w:rFonts w:ascii="Open Sans" w:hAnsi="Open Sans" w:cs="Open Sans"/>
+                <w:b w:val="0"/>
+              </w:rPr>
+              <w:t>Vulnerabilities</w:t>
             </w:r>
           </w:p>
         </w:tc>
@@ -9119,7 +9225,7 @@
         <w:tc>
           <w:tcPr>
             <w:cnfStyle w:val="001000000000" w:firstRow="0" w:lastRow="0" w:firstColumn="1" w:lastColumn="0" w:oddVBand="0" w:evenVBand="0" w:oddHBand="0" w:evenHBand="0" w:firstRowFirstColumn="0" w:firstRowLastColumn="0" w:lastRowFirstColumn="0" w:lastRowLastColumn="0"/>
-            <w:tcW w:w="4675" w:type="dxa"/>
+            <w:tcW w:w="4585" w:type="dxa"/>
           </w:tcPr>
           <w:p>
             <w:pPr>
@@ -9140,7 +9246,7 @@
         </w:tc>
         <w:tc>
           <w:tcPr>
-            <w:tcW w:w="1350" w:type="dxa"/>
+            <w:tcW w:w="1440" w:type="dxa"/>
           </w:tcPr>
           <w:p>
             <w:pPr>
@@ -9209,7 +9315,7 @@
         <w:tc>
           <w:tcPr>
             <w:cnfStyle w:val="001000000000" w:firstRow="0" w:lastRow="0" w:firstColumn="1" w:lastColumn="0" w:oddVBand="0" w:evenVBand="0" w:oddHBand="0" w:evenHBand="0" w:firstRowFirstColumn="0" w:firstRowLastColumn="0" w:lastRowFirstColumn="0" w:lastRowLastColumn="0"/>
-            <w:tcW w:w="4675" w:type="dxa"/>
+            <w:tcW w:w="4585" w:type="dxa"/>
           </w:tcPr>
           <w:p>
             <w:pPr>
@@ -9230,7 +9336,7 @@
         </w:tc>
         <w:tc>
           <w:tcPr>
-            <w:tcW w:w="1350" w:type="dxa"/>
+            <w:tcW w:w="1440" w:type="dxa"/>
           </w:tcPr>
           <w:p>
             <w:pPr>
@@ -9299,7 +9405,7 @@
         <w:tc>
           <w:tcPr>
             <w:cnfStyle w:val="001000000000" w:firstRow="0" w:lastRow="0" w:firstColumn="1" w:lastColumn="0" w:oddVBand="0" w:evenVBand="0" w:oddHBand="0" w:evenHBand="0" w:firstRowFirstColumn="0" w:firstRowLastColumn="0" w:lastRowFirstColumn="0" w:lastRowLastColumn="0"/>
-            <w:tcW w:w="4675" w:type="dxa"/>
+            <w:tcW w:w="4585" w:type="dxa"/>
           </w:tcPr>
           <w:p>
             <w:pPr>
@@ -9320,7 +9426,7 @@
         </w:tc>
         <w:tc>
           <w:tcPr>
-            <w:tcW w:w="1350" w:type="dxa"/>
+            <w:tcW w:w="1440" w:type="dxa"/>
           </w:tcPr>
           <w:p>
             <w:pPr>
@@ -9389,7 +9495,7 @@
         <w:tc>
           <w:tcPr>
             <w:cnfStyle w:val="001000000000" w:firstRow="0" w:lastRow="0" w:firstColumn="1" w:lastColumn="0" w:oddVBand="0" w:evenVBand="0" w:oddHBand="0" w:evenHBand="0" w:firstRowFirstColumn="0" w:firstRowLastColumn="0" w:lastRowFirstColumn="0" w:lastRowLastColumn="0"/>
-            <w:tcW w:w="4675" w:type="dxa"/>
+            <w:tcW w:w="4585" w:type="dxa"/>
           </w:tcPr>
           <w:p>
             <w:pPr>
@@ -9417,7 +9523,7 @@
         </w:tc>
         <w:tc>
           <w:tcPr>
-            <w:tcW w:w="1350" w:type="dxa"/>
+            <w:tcW w:w="1440" w:type="dxa"/>
           </w:tcPr>
           <w:p>
             <w:pPr>
@@ -9486,7 +9592,7 @@
         <w:tc>
           <w:tcPr>
             <w:cnfStyle w:val="001000000000" w:firstRow="0" w:lastRow="0" w:firstColumn="1" w:lastColumn="0" w:oddVBand="0" w:evenVBand="0" w:oddHBand="0" w:evenHBand="0" w:firstRowFirstColumn="0" w:firstRowLastColumn="0" w:lastRowFirstColumn="0" w:lastRowLastColumn="0"/>
-            <w:tcW w:w="4675" w:type="dxa"/>
+            <w:tcW w:w="4585" w:type="dxa"/>
           </w:tcPr>
           <w:p>
             <w:pPr>
@@ -9507,7 +9613,7 @@
         </w:tc>
         <w:tc>
           <w:tcPr>
-            <w:tcW w:w="1350" w:type="dxa"/>
+            <w:tcW w:w="1440" w:type="dxa"/>
           </w:tcPr>
           <w:p>
             <w:pPr>
@@ -9725,7 +9831,7 @@
           <w:rFonts w:eastAsia="Calibri"/>
         </w:rPr>
       </w:pPr>
-      <w:bookmarkStart w:id="8" w:name="_Toc525810157"/>
+      <w:bookmarkStart w:id="8" w:name="_Toc529891678"/>
       <w:r>
         <w:rPr>
           <w:rFonts w:eastAsia="Calibri"/>
@@ -9841,8 +9947,8 @@
         <w:tblDescription w:val="TABLE;RULES_LIST_STATISTICS_RATIO;METRICS=A1-2013"/>
       </w:tblPr>
       <w:tblGrid>
-        <w:gridCol w:w="4675"/>
-        <w:gridCol w:w="1350"/>
+        <w:gridCol w:w="4585"/>
+        <w:gridCol w:w="1440"/>
         <w:gridCol w:w="1530"/>
         <w:gridCol w:w="1445"/>
       </w:tblGrid>
@@ -9854,7 +9960,7 @@
         <w:tc>
           <w:tcPr>
             <w:cnfStyle w:val="001000000000" w:firstRow="0" w:lastRow="0" w:firstColumn="1" w:lastColumn="0" w:oddVBand="0" w:evenVBand="0" w:oddHBand="0" w:evenHBand="0" w:firstRowFirstColumn="0" w:firstRowLastColumn="0" w:lastRowFirstColumn="0" w:lastRowLastColumn="0"/>
-            <w:tcW w:w="4675" w:type="dxa"/>
+            <w:tcW w:w="4585" w:type="dxa"/>
             <w:shd w:val="clear" w:color="auto" w:fill="DBE5F1" w:themeFill="accent1" w:themeFillTint="33"/>
             <w:vAlign w:val="center"/>
           </w:tcPr>
@@ -9876,7 +9982,7 @@
         </w:tc>
         <w:tc>
           <w:tcPr>
-            <w:tcW w:w="1350" w:type="dxa"/>
+            <w:tcW w:w="1440" w:type="dxa"/>
             <w:shd w:val="clear" w:color="auto" w:fill="DBE5F1" w:themeFill="accent1" w:themeFillTint="33"/>
             <w:vAlign w:val="center"/>
           </w:tcPr>
@@ -9895,7 +10001,14 @@
                 <w:rFonts w:ascii="Open Sans" w:hAnsi="Open Sans" w:cs="Open Sans"/>
                 <w:b w:val="0"/>
               </w:rPr>
-              <w:t>Total Violations</w:t>
+              <w:t xml:space="preserve">Total </w:t>
+            </w:r>
+            <w:r>
+              <w:rPr>
+                <w:rFonts w:ascii="Open Sans" w:hAnsi="Open Sans" w:cs="Open Sans"/>
+                <w:b w:val="0"/>
+              </w:rPr>
+              <w:t>Vulnerabilities</w:t>
             </w:r>
           </w:p>
         </w:tc>
@@ -9920,7 +10033,14 @@
                 <w:rFonts w:ascii="Open Sans" w:hAnsi="Open Sans" w:cs="Open Sans"/>
                 <w:b w:val="0"/>
               </w:rPr>
-              <w:t>Added Violations</w:t>
+              <w:t xml:space="preserve">Added </w:t>
+            </w:r>
+            <w:r>
+              <w:rPr>
+                <w:rFonts w:ascii="Open Sans" w:hAnsi="Open Sans" w:cs="Open Sans"/>
+                <w:b w:val="0"/>
+              </w:rPr>
+              <w:t>Vulnerabilities</w:t>
             </w:r>
           </w:p>
         </w:tc>
@@ -9945,7 +10065,14 @@
                 <w:rFonts w:ascii="Open Sans" w:hAnsi="Open Sans" w:cs="Open Sans"/>
                 <w:b w:val="0"/>
               </w:rPr>
-              <w:t>Removed Violations</w:t>
+              <w:t xml:space="preserve">Removed </w:t>
+            </w:r>
+            <w:r>
+              <w:rPr>
+                <w:rFonts w:ascii="Open Sans" w:hAnsi="Open Sans" w:cs="Open Sans"/>
+                <w:b w:val="0"/>
+              </w:rPr>
+              <w:t>Vulnerabilities</w:t>
             </w:r>
           </w:p>
         </w:tc>
@@ -9957,7 +10084,7 @@
         <w:tc>
           <w:tcPr>
             <w:cnfStyle w:val="001000000000" w:firstRow="0" w:lastRow="0" w:firstColumn="1" w:lastColumn="0" w:oddVBand="0" w:evenVBand="0" w:oddHBand="0" w:evenHBand="0" w:firstRowFirstColumn="0" w:firstRowLastColumn="0" w:lastRowFirstColumn="0" w:lastRowLastColumn="0"/>
-            <w:tcW w:w="4675" w:type="dxa"/>
+            <w:tcW w:w="4585" w:type="dxa"/>
           </w:tcPr>
           <w:p>
             <w:pPr>
@@ -9978,7 +10105,7 @@
         </w:tc>
         <w:tc>
           <w:tcPr>
-            <w:tcW w:w="1350" w:type="dxa"/>
+            <w:tcW w:w="1440" w:type="dxa"/>
           </w:tcPr>
           <w:p>
             <w:pPr>
@@ -10047,7 +10174,7 @@
         <w:tc>
           <w:tcPr>
             <w:cnfStyle w:val="001000000000" w:firstRow="0" w:lastRow="0" w:firstColumn="1" w:lastColumn="0" w:oddVBand="0" w:evenVBand="0" w:oddHBand="0" w:evenHBand="0" w:firstRowFirstColumn="0" w:firstRowLastColumn="0" w:lastRowFirstColumn="0" w:lastRowLastColumn="0"/>
-            <w:tcW w:w="4675" w:type="dxa"/>
+            <w:tcW w:w="4585" w:type="dxa"/>
           </w:tcPr>
           <w:p>
             <w:pPr>
@@ -10068,7 +10195,7 @@
         </w:tc>
         <w:tc>
           <w:tcPr>
-            <w:tcW w:w="1350" w:type="dxa"/>
+            <w:tcW w:w="1440" w:type="dxa"/>
           </w:tcPr>
           <w:p>
             <w:pPr>
@@ -10137,7 +10264,7 @@
         <w:tc>
           <w:tcPr>
             <w:cnfStyle w:val="001000000000" w:firstRow="0" w:lastRow="0" w:firstColumn="1" w:lastColumn="0" w:oddVBand="0" w:evenVBand="0" w:oddHBand="0" w:evenHBand="0" w:firstRowFirstColumn="0" w:firstRowLastColumn="0" w:lastRowFirstColumn="0" w:lastRowLastColumn="0"/>
-            <w:tcW w:w="4675" w:type="dxa"/>
+            <w:tcW w:w="4585" w:type="dxa"/>
           </w:tcPr>
           <w:p>
             <w:pPr>
@@ -10158,7 +10285,7 @@
         </w:tc>
         <w:tc>
           <w:tcPr>
-            <w:tcW w:w="1350" w:type="dxa"/>
+            <w:tcW w:w="1440" w:type="dxa"/>
           </w:tcPr>
           <w:p>
             <w:pPr>
@@ -10227,7 +10354,7 @@
         <w:tc>
           <w:tcPr>
             <w:cnfStyle w:val="001000000000" w:firstRow="0" w:lastRow="0" w:firstColumn="1" w:lastColumn="0" w:oddVBand="0" w:evenVBand="0" w:oddHBand="0" w:evenHBand="0" w:firstRowFirstColumn="0" w:firstRowLastColumn="0" w:lastRowFirstColumn="0" w:lastRowLastColumn="0"/>
-            <w:tcW w:w="4675" w:type="dxa"/>
+            <w:tcW w:w="4585" w:type="dxa"/>
           </w:tcPr>
           <w:p>
             <w:pPr>
@@ -10248,7 +10375,7 @@
         </w:tc>
         <w:tc>
           <w:tcPr>
-            <w:tcW w:w="1350" w:type="dxa"/>
+            <w:tcW w:w="1440" w:type="dxa"/>
           </w:tcPr>
           <w:p>
             <w:pPr>
@@ -10317,7 +10444,7 @@
         <w:tc>
           <w:tcPr>
             <w:cnfStyle w:val="001000000000" w:firstRow="0" w:lastRow="0" w:firstColumn="1" w:lastColumn="0" w:oddVBand="0" w:evenVBand="0" w:oddHBand="0" w:evenHBand="0" w:firstRowFirstColumn="0" w:firstRowLastColumn="0" w:lastRowFirstColumn="0" w:lastRowLastColumn="0"/>
-            <w:tcW w:w="4675" w:type="dxa"/>
+            <w:tcW w:w="4585" w:type="dxa"/>
           </w:tcPr>
           <w:p>
             <w:pPr>
@@ -10338,7 +10465,7 @@
         </w:tc>
         <w:tc>
           <w:tcPr>
-            <w:tcW w:w="1350" w:type="dxa"/>
+            <w:tcW w:w="1440" w:type="dxa"/>
           </w:tcPr>
           <w:p>
             <w:pPr>
@@ -10520,6 +10647,28 @@
         <w:ind w:left="0"/>
         <w:jc w:val="left"/>
         <w:rPr>
+          <w:i/>
+          <w:sz w:val="14"/>
+        </w:rPr>
+      </w:pPr>
+    </w:p>
+    <w:p>
+      <w:pPr>
+        <w:spacing w:after="0" w:line="240" w:lineRule="auto"/>
+        <w:ind w:left="0"/>
+        <w:jc w:val="left"/>
+        <w:rPr>
+          <w:i/>
+          <w:sz w:val="14"/>
+        </w:rPr>
+      </w:pPr>
+    </w:p>
+    <w:p>
+      <w:pPr>
+        <w:spacing w:after="0" w:line="240" w:lineRule="auto"/>
+        <w:ind w:left="0"/>
+        <w:jc w:val="left"/>
+        <w:rPr>
           <w:rFonts w:eastAsia="Calibri"/>
           <w:lang w:eastAsia="en-US"/>
         </w:rPr>
@@ -10543,7 +10692,14 @@
           <w:i/>
           <w:sz w:val="14"/>
         </w:rPr>
-        <w:t>: A1- Injection violations</w:t>
+        <w:t xml:space="preserve">: A1- Injection </w:t>
+      </w:r>
+      <w:r>
+        <w:rPr>
+          <w:i/>
+          <w:sz w:val="14"/>
+        </w:rPr>
+        <w:t>vulnerabilities</w:t>
       </w:r>
     </w:p>
     <w:p>
@@ -10555,7 +10711,7 @@
           <w:rFonts w:eastAsia="Calibri"/>
         </w:rPr>
       </w:pPr>
-      <w:bookmarkStart w:id="9" w:name="_Toc525810158"/>
+      <w:bookmarkStart w:id="9" w:name="_Toc529891679"/>
       <w:r>
         <w:rPr>
           <w:rFonts w:eastAsia="Calibri"/>
@@ -10722,8 +10878,8 @@
         <w:tblDescription w:val="TABLE;RULES_LIST_STATISTICS_RATIO;METRICS=A2-2013"/>
       </w:tblPr>
       <w:tblGrid>
-        <w:gridCol w:w="4675"/>
-        <w:gridCol w:w="1350"/>
+        <w:gridCol w:w="4585"/>
+        <w:gridCol w:w="1440"/>
         <w:gridCol w:w="1530"/>
         <w:gridCol w:w="1445"/>
       </w:tblGrid>
@@ -10735,7 +10891,7 @@
         <w:tc>
           <w:tcPr>
             <w:cnfStyle w:val="001000000000" w:firstRow="0" w:lastRow="0" w:firstColumn="1" w:lastColumn="0" w:oddVBand="0" w:evenVBand="0" w:oddHBand="0" w:evenHBand="0" w:firstRowFirstColumn="0" w:firstRowLastColumn="0" w:lastRowFirstColumn="0" w:lastRowLastColumn="0"/>
-            <w:tcW w:w="4675" w:type="dxa"/>
+            <w:tcW w:w="4585" w:type="dxa"/>
             <w:shd w:val="clear" w:color="auto" w:fill="DBE5F1" w:themeFill="accent1" w:themeFillTint="33"/>
             <w:vAlign w:val="center"/>
           </w:tcPr>
@@ -10757,7 +10913,7 @@
         </w:tc>
         <w:tc>
           <w:tcPr>
-            <w:tcW w:w="1350" w:type="dxa"/>
+            <w:tcW w:w="1440" w:type="dxa"/>
             <w:shd w:val="clear" w:color="auto" w:fill="DBE5F1" w:themeFill="accent1" w:themeFillTint="33"/>
             <w:vAlign w:val="center"/>
           </w:tcPr>
@@ -10776,7 +10932,14 @@
                 <w:rFonts w:ascii="Open Sans" w:hAnsi="Open Sans" w:cs="Open Sans"/>
                 <w:b w:val="0"/>
               </w:rPr>
-              <w:t>Total Violations</w:t>
+              <w:t xml:space="preserve">Total </w:t>
+            </w:r>
+            <w:r>
+              <w:rPr>
+                <w:rFonts w:ascii="Open Sans" w:hAnsi="Open Sans" w:cs="Open Sans"/>
+                <w:b w:val="0"/>
+              </w:rPr>
+              <w:t>Vulnerabilities</w:t>
             </w:r>
           </w:p>
         </w:tc>
@@ -10801,7 +10964,14 @@
                 <w:rFonts w:ascii="Open Sans" w:hAnsi="Open Sans" w:cs="Open Sans"/>
                 <w:b w:val="0"/>
               </w:rPr>
-              <w:t>Added Violations</w:t>
+              <w:t xml:space="preserve">Added </w:t>
+            </w:r>
+            <w:r>
+              <w:rPr>
+                <w:rFonts w:ascii="Open Sans" w:hAnsi="Open Sans" w:cs="Open Sans"/>
+                <w:b w:val="0"/>
+              </w:rPr>
+              <w:t>Vulnerabilities</w:t>
             </w:r>
           </w:p>
         </w:tc>
@@ -10826,7 +10996,14 @@
                 <w:rFonts w:ascii="Open Sans" w:hAnsi="Open Sans" w:cs="Open Sans"/>
                 <w:b w:val="0"/>
               </w:rPr>
-              <w:t>Removed Violations</w:t>
+              <w:t xml:space="preserve">Removed </w:t>
+            </w:r>
+            <w:r>
+              <w:rPr>
+                <w:rFonts w:ascii="Open Sans" w:hAnsi="Open Sans" w:cs="Open Sans"/>
+                <w:b w:val="0"/>
+              </w:rPr>
+              <w:t>Vulnerabilities</w:t>
             </w:r>
           </w:p>
         </w:tc>
@@ -10838,7 +11015,7 @@
         <w:tc>
           <w:tcPr>
             <w:cnfStyle w:val="001000000000" w:firstRow="0" w:lastRow="0" w:firstColumn="1" w:lastColumn="0" w:oddVBand="0" w:evenVBand="0" w:oddHBand="0" w:evenHBand="0" w:firstRowFirstColumn="0" w:firstRowLastColumn="0" w:lastRowFirstColumn="0" w:lastRowLastColumn="0"/>
-            <w:tcW w:w="4675" w:type="dxa"/>
+            <w:tcW w:w="4585" w:type="dxa"/>
           </w:tcPr>
           <w:p>
             <w:pPr>
@@ -10859,7 +11036,7 @@
         </w:tc>
         <w:tc>
           <w:tcPr>
-            <w:tcW w:w="1350" w:type="dxa"/>
+            <w:tcW w:w="1440" w:type="dxa"/>
           </w:tcPr>
           <w:p>
             <w:pPr>
@@ -10928,7 +11105,7 @@
         <w:tc>
           <w:tcPr>
             <w:cnfStyle w:val="001000000000" w:firstRow="0" w:lastRow="0" w:firstColumn="1" w:lastColumn="0" w:oddVBand="0" w:evenVBand="0" w:oddHBand="0" w:evenHBand="0" w:firstRowFirstColumn="0" w:firstRowLastColumn="0" w:lastRowFirstColumn="0" w:lastRowLastColumn="0"/>
-            <w:tcW w:w="4675" w:type="dxa"/>
+            <w:tcW w:w="4585" w:type="dxa"/>
           </w:tcPr>
           <w:p>
             <w:pPr>
@@ -10949,7 +11126,7 @@
         </w:tc>
         <w:tc>
           <w:tcPr>
-            <w:tcW w:w="1350" w:type="dxa"/>
+            <w:tcW w:w="1440" w:type="dxa"/>
           </w:tcPr>
           <w:p>
             <w:pPr>
@@ -11018,7 +11195,7 @@
         <w:tc>
           <w:tcPr>
             <w:cnfStyle w:val="001000000000" w:firstRow="0" w:lastRow="0" w:firstColumn="1" w:lastColumn="0" w:oddVBand="0" w:evenVBand="0" w:oddHBand="0" w:evenHBand="0" w:firstRowFirstColumn="0" w:firstRowLastColumn="0" w:lastRowFirstColumn="0" w:lastRowLastColumn="0"/>
-            <w:tcW w:w="4675" w:type="dxa"/>
+            <w:tcW w:w="4585" w:type="dxa"/>
           </w:tcPr>
           <w:p>
             <w:pPr>
@@ -11039,7 +11216,7 @@
         </w:tc>
         <w:tc>
           <w:tcPr>
-            <w:tcW w:w="1350" w:type="dxa"/>
+            <w:tcW w:w="1440" w:type="dxa"/>
           </w:tcPr>
           <w:p>
             <w:pPr>
@@ -11108,7 +11285,7 @@
         <w:tc>
           <w:tcPr>
             <w:cnfStyle w:val="001000000000" w:firstRow="0" w:lastRow="0" w:firstColumn="1" w:lastColumn="0" w:oddVBand="0" w:evenVBand="0" w:oddHBand="0" w:evenHBand="0" w:firstRowFirstColumn="0" w:firstRowLastColumn="0" w:lastRowFirstColumn="0" w:lastRowLastColumn="0"/>
-            <w:tcW w:w="4675" w:type="dxa"/>
+            <w:tcW w:w="4585" w:type="dxa"/>
           </w:tcPr>
           <w:p>
             <w:pPr>
@@ -11129,7 +11306,7 @@
         </w:tc>
         <w:tc>
           <w:tcPr>
-            <w:tcW w:w="1350" w:type="dxa"/>
+            <w:tcW w:w="1440" w:type="dxa"/>
           </w:tcPr>
           <w:p>
             <w:pPr>
@@ -11198,7 +11375,7 @@
         <w:tc>
           <w:tcPr>
             <w:cnfStyle w:val="001000000000" w:firstRow="0" w:lastRow="0" w:firstColumn="1" w:lastColumn="0" w:oddVBand="0" w:evenVBand="0" w:oddHBand="0" w:evenHBand="0" w:firstRowFirstColumn="0" w:firstRowLastColumn="0" w:lastRowFirstColumn="0" w:lastRowLastColumn="0"/>
-            <w:tcW w:w="4675" w:type="dxa"/>
+            <w:tcW w:w="4585" w:type="dxa"/>
           </w:tcPr>
           <w:p>
             <w:pPr>
@@ -11219,7 +11396,7 @@
         </w:tc>
         <w:tc>
           <w:tcPr>
-            <w:tcW w:w="1350" w:type="dxa"/>
+            <w:tcW w:w="1440" w:type="dxa"/>
           </w:tcPr>
           <w:p>
             <w:pPr>
@@ -11357,7 +11534,7 @@
           <w:i/>
           <w:sz w:val="14"/>
         </w:rPr>
-        <w:t>violations</w:t>
+        <w:t>vulnerabilities</w:t>
       </w:r>
     </w:p>
     <w:p>
@@ -11422,7 +11599,7 @@
           <w:rFonts w:eastAsia="Calibri"/>
         </w:rPr>
       </w:pPr>
-      <w:bookmarkStart w:id="10" w:name="_Toc525810159"/>
+      <w:bookmarkStart w:id="10" w:name="_Toc529891680"/>
       <w:r>
         <w:rPr>
           <w:rFonts w:eastAsia="Calibri"/>
@@ -11564,8 +11741,8 @@
         <w:tblDescription w:val="TABLE;RULES_LIST_STATISTICS_RATIO;METRICS=A3-2013"/>
       </w:tblPr>
       <w:tblGrid>
-        <w:gridCol w:w="4675"/>
-        <w:gridCol w:w="1350"/>
+        <w:gridCol w:w="4585"/>
+        <w:gridCol w:w="1440"/>
         <w:gridCol w:w="1530"/>
         <w:gridCol w:w="1445"/>
       </w:tblGrid>
@@ -11577,7 +11754,7 @@
         <w:tc>
           <w:tcPr>
             <w:cnfStyle w:val="001000000000" w:firstRow="0" w:lastRow="0" w:firstColumn="1" w:lastColumn="0" w:oddVBand="0" w:evenVBand="0" w:oddHBand="0" w:evenHBand="0" w:firstRowFirstColumn="0" w:firstRowLastColumn="0" w:lastRowFirstColumn="0" w:lastRowLastColumn="0"/>
-            <w:tcW w:w="4675" w:type="dxa"/>
+            <w:tcW w:w="4585" w:type="dxa"/>
             <w:shd w:val="clear" w:color="auto" w:fill="DBE5F1" w:themeFill="accent1" w:themeFillTint="33"/>
             <w:vAlign w:val="center"/>
           </w:tcPr>
@@ -11599,7 +11776,7 @@
         </w:tc>
         <w:tc>
           <w:tcPr>
-            <w:tcW w:w="1350" w:type="dxa"/>
+            <w:tcW w:w="1440" w:type="dxa"/>
             <w:shd w:val="clear" w:color="auto" w:fill="DBE5F1" w:themeFill="accent1" w:themeFillTint="33"/>
             <w:vAlign w:val="center"/>
           </w:tcPr>
@@ -11618,7 +11795,14 @@
                 <w:rFonts w:ascii="Open Sans" w:hAnsi="Open Sans" w:cs="Open Sans"/>
                 <w:b w:val="0"/>
               </w:rPr>
-              <w:t>Total Violations</w:t>
+              <w:t xml:space="preserve">Total </w:t>
+            </w:r>
+            <w:r>
+              <w:rPr>
+                <w:rFonts w:ascii="Open Sans" w:hAnsi="Open Sans" w:cs="Open Sans"/>
+                <w:b w:val="0"/>
+              </w:rPr>
+              <w:t>Vulnerabilities</w:t>
             </w:r>
           </w:p>
         </w:tc>
@@ -11643,7 +11827,14 @@
                 <w:rFonts w:ascii="Open Sans" w:hAnsi="Open Sans" w:cs="Open Sans"/>
                 <w:b w:val="0"/>
               </w:rPr>
-              <w:t>Added Violations</w:t>
+              <w:t xml:space="preserve">Added </w:t>
+            </w:r>
+            <w:r>
+              <w:rPr>
+                <w:rFonts w:ascii="Open Sans" w:hAnsi="Open Sans" w:cs="Open Sans"/>
+                <w:b w:val="0"/>
+              </w:rPr>
+              <w:t>Vulnerabilities</w:t>
             </w:r>
           </w:p>
         </w:tc>
@@ -11668,7 +11859,14 @@
                 <w:rFonts w:ascii="Open Sans" w:hAnsi="Open Sans" w:cs="Open Sans"/>
                 <w:b w:val="0"/>
               </w:rPr>
-              <w:t>Removed Violations</w:t>
+              <w:t xml:space="preserve">Removed </w:t>
+            </w:r>
+            <w:r>
+              <w:rPr>
+                <w:rFonts w:ascii="Open Sans" w:hAnsi="Open Sans" w:cs="Open Sans"/>
+                <w:b w:val="0"/>
+              </w:rPr>
+              <w:t>Vulnerabilities</w:t>
             </w:r>
           </w:p>
         </w:tc>
@@ -11680,7 +11878,7 @@
         <w:tc>
           <w:tcPr>
             <w:cnfStyle w:val="001000000000" w:firstRow="0" w:lastRow="0" w:firstColumn="1" w:lastColumn="0" w:oddVBand="0" w:evenVBand="0" w:oddHBand="0" w:evenHBand="0" w:firstRowFirstColumn="0" w:firstRowLastColumn="0" w:lastRowFirstColumn="0" w:lastRowLastColumn="0"/>
-            <w:tcW w:w="4675" w:type="dxa"/>
+            <w:tcW w:w="4585" w:type="dxa"/>
           </w:tcPr>
           <w:p>
             <w:pPr>
@@ -11701,7 +11899,7 @@
         </w:tc>
         <w:tc>
           <w:tcPr>
-            <w:tcW w:w="1350" w:type="dxa"/>
+            <w:tcW w:w="1440" w:type="dxa"/>
           </w:tcPr>
           <w:p>
             <w:pPr>
@@ -11770,7 +11968,7 @@
         <w:tc>
           <w:tcPr>
             <w:cnfStyle w:val="001000000000" w:firstRow="0" w:lastRow="0" w:firstColumn="1" w:lastColumn="0" w:oddVBand="0" w:evenVBand="0" w:oddHBand="0" w:evenHBand="0" w:firstRowFirstColumn="0" w:firstRowLastColumn="0" w:lastRowFirstColumn="0" w:lastRowLastColumn="0"/>
-            <w:tcW w:w="4675" w:type="dxa"/>
+            <w:tcW w:w="4585" w:type="dxa"/>
           </w:tcPr>
           <w:p>
             <w:pPr>
@@ -11791,7 +11989,7 @@
         </w:tc>
         <w:tc>
           <w:tcPr>
-            <w:tcW w:w="1350" w:type="dxa"/>
+            <w:tcW w:w="1440" w:type="dxa"/>
           </w:tcPr>
           <w:p>
             <w:pPr>
@@ -11860,7 +12058,7 @@
         <w:tc>
           <w:tcPr>
             <w:cnfStyle w:val="001000000000" w:firstRow="0" w:lastRow="0" w:firstColumn="1" w:lastColumn="0" w:oddVBand="0" w:evenVBand="0" w:oddHBand="0" w:evenHBand="0" w:firstRowFirstColumn="0" w:firstRowLastColumn="0" w:lastRowFirstColumn="0" w:lastRowLastColumn="0"/>
-            <w:tcW w:w="4675" w:type="dxa"/>
+            <w:tcW w:w="4585" w:type="dxa"/>
           </w:tcPr>
           <w:p>
             <w:pPr>
@@ -11881,7 +12079,7 @@
         </w:tc>
         <w:tc>
           <w:tcPr>
-            <w:tcW w:w="1350" w:type="dxa"/>
+            <w:tcW w:w="1440" w:type="dxa"/>
           </w:tcPr>
           <w:p>
             <w:pPr>
@@ -11950,7 +12148,7 @@
         <w:tc>
           <w:tcPr>
             <w:cnfStyle w:val="001000000000" w:firstRow="0" w:lastRow="0" w:firstColumn="1" w:lastColumn="0" w:oddVBand="0" w:evenVBand="0" w:oddHBand="0" w:evenHBand="0" w:firstRowFirstColumn="0" w:firstRowLastColumn="0" w:lastRowFirstColumn="0" w:lastRowLastColumn="0"/>
-            <w:tcW w:w="4675" w:type="dxa"/>
+            <w:tcW w:w="4585" w:type="dxa"/>
           </w:tcPr>
           <w:p>
             <w:pPr>
@@ -11971,7 +12169,7 @@
         </w:tc>
         <w:tc>
           <w:tcPr>
-            <w:tcW w:w="1350" w:type="dxa"/>
+            <w:tcW w:w="1440" w:type="dxa"/>
           </w:tcPr>
           <w:p>
             <w:pPr>
@@ -12040,7 +12238,7 @@
         <w:tc>
           <w:tcPr>
             <w:cnfStyle w:val="001000000000" w:firstRow="0" w:lastRow="0" w:firstColumn="1" w:lastColumn="0" w:oddVBand="0" w:evenVBand="0" w:oddHBand="0" w:evenHBand="0" w:firstRowFirstColumn="0" w:firstRowLastColumn="0" w:lastRowFirstColumn="0" w:lastRowLastColumn="0"/>
-            <w:tcW w:w="4675" w:type="dxa"/>
+            <w:tcW w:w="4585" w:type="dxa"/>
           </w:tcPr>
           <w:p>
             <w:pPr>
@@ -12061,7 +12259,7 @@
         </w:tc>
         <w:tc>
           <w:tcPr>
-            <w:tcW w:w="1350" w:type="dxa"/>
+            <w:tcW w:w="1440" w:type="dxa"/>
           </w:tcPr>
           <w:p>
             <w:pPr>
@@ -12192,7 +12390,14 @@
           <w:i/>
           <w:sz w:val="14"/>
         </w:rPr>
-        <w:t xml:space="preserve"> violations</w:t>
+        <w:t xml:space="preserve"> </w:t>
+      </w:r>
+      <w:r>
+        <w:rPr>
+          <w:i/>
+          <w:sz w:val="14"/>
+        </w:rPr>
+        <w:t>vulnerabilities</w:t>
       </w:r>
     </w:p>
     <w:p>
@@ -12215,7 +12420,7 @@
           <w:rFonts w:eastAsia="Calibri"/>
         </w:rPr>
       </w:pPr>
-      <w:bookmarkStart w:id="11" w:name="_Toc525810160"/>
+      <w:bookmarkStart w:id="11" w:name="_Toc529891681"/>
       <w:r>
         <w:rPr>
           <w:rFonts w:eastAsia="Calibri"/>
@@ -12350,8 +12555,8 @@
         <w:tblDescription w:val="TABLE;RULES_LIST_STATISTICS_RATIO;METRICS=A4-2013"/>
       </w:tblPr>
       <w:tblGrid>
-        <w:gridCol w:w="4675"/>
-        <w:gridCol w:w="1350"/>
+        <w:gridCol w:w="4585"/>
+        <w:gridCol w:w="1440"/>
         <w:gridCol w:w="1530"/>
         <w:gridCol w:w="1445"/>
       </w:tblGrid>
@@ -12363,7 +12568,7 @@
         <w:tc>
           <w:tcPr>
             <w:cnfStyle w:val="001000000000" w:firstRow="0" w:lastRow="0" w:firstColumn="1" w:lastColumn="0" w:oddVBand="0" w:evenVBand="0" w:oddHBand="0" w:evenHBand="0" w:firstRowFirstColumn="0" w:firstRowLastColumn="0" w:lastRowFirstColumn="0" w:lastRowLastColumn="0"/>
-            <w:tcW w:w="4675" w:type="dxa"/>
+            <w:tcW w:w="4585" w:type="dxa"/>
             <w:shd w:val="clear" w:color="auto" w:fill="DBE5F1" w:themeFill="accent1" w:themeFillTint="33"/>
             <w:vAlign w:val="center"/>
           </w:tcPr>
@@ -12385,7 +12590,7 @@
         </w:tc>
         <w:tc>
           <w:tcPr>
-            <w:tcW w:w="1350" w:type="dxa"/>
+            <w:tcW w:w="1440" w:type="dxa"/>
             <w:shd w:val="clear" w:color="auto" w:fill="DBE5F1" w:themeFill="accent1" w:themeFillTint="33"/>
             <w:vAlign w:val="center"/>
           </w:tcPr>
@@ -12404,7 +12609,14 @@
                 <w:rFonts w:ascii="Open Sans" w:hAnsi="Open Sans" w:cs="Open Sans"/>
                 <w:b w:val="0"/>
               </w:rPr>
-              <w:t>Total Violations</w:t>
+              <w:t xml:space="preserve">Total </w:t>
+            </w:r>
+            <w:r>
+              <w:rPr>
+                <w:rFonts w:ascii="Open Sans" w:hAnsi="Open Sans" w:cs="Open Sans"/>
+                <w:b w:val="0"/>
+              </w:rPr>
+              <w:t>Vulnerabilities</w:t>
             </w:r>
           </w:p>
         </w:tc>
@@ -12429,7 +12641,14 @@
                 <w:rFonts w:ascii="Open Sans" w:hAnsi="Open Sans" w:cs="Open Sans"/>
                 <w:b w:val="0"/>
               </w:rPr>
-              <w:t>Added Violations</w:t>
+              <w:t xml:space="preserve">Added </w:t>
+            </w:r>
+            <w:r>
+              <w:rPr>
+                <w:rFonts w:ascii="Open Sans" w:hAnsi="Open Sans" w:cs="Open Sans"/>
+                <w:b w:val="0"/>
+              </w:rPr>
+              <w:t>Vulnerabilities</w:t>
             </w:r>
           </w:p>
         </w:tc>
@@ -12454,7 +12673,14 @@
                 <w:rFonts w:ascii="Open Sans" w:hAnsi="Open Sans" w:cs="Open Sans"/>
                 <w:b w:val="0"/>
               </w:rPr>
-              <w:t>Removed Violations</w:t>
+              <w:t xml:space="preserve">Removed </w:t>
+            </w:r>
+            <w:r>
+              <w:rPr>
+                <w:rFonts w:ascii="Open Sans" w:hAnsi="Open Sans" w:cs="Open Sans"/>
+                <w:b w:val="0"/>
+              </w:rPr>
+              <w:t>Vulnerabilities</w:t>
             </w:r>
           </w:p>
         </w:tc>
@@ -12466,7 +12692,7 @@
         <w:tc>
           <w:tcPr>
             <w:cnfStyle w:val="001000000000" w:firstRow="0" w:lastRow="0" w:firstColumn="1" w:lastColumn="0" w:oddVBand="0" w:evenVBand="0" w:oddHBand="0" w:evenHBand="0" w:firstRowFirstColumn="0" w:firstRowLastColumn="0" w:lastRowFirstColumn="0" w:lastRowLastColumn="0"/>
-            <w:tcW w:w="4675" w:type="dxa"/>
+            <w:tcW w:w="4585" w:type="dxa"/>
           </w:tcPr>
           <w:p>
             <w:pPr>
@@ -12487,7 +12713,7 @@
         </w:tc>
         <w:tc>
           <w:tcPr>
-            <w:tcW w:w="1350" w:type="dxa"/>
+            <w:tcW w:w="1440" w:type="dxa"/>
           </w:tcPr>
           <w:p>
             <w:pPr>
@@ -12556,7 +12782,7 @@
         <w:tc>
           <w:tcPr>
             <w:cnfStyle w:val="001000000000" w:firstRow="0" w:lastRow="0" w:firstColumn="1" w:lastColumn="0" w:oddVBand="0" w:evenVBand="0" w:oddHBand="0" w:evenHBand="0" w:firstRowFirstColumn="0" w:firstRowLastColumn="0" w:lastRowFirstColumn="0" w:lastRowLastColumn="0"/>
-            <w:tcW w:w="4675" w:type="dxa"/>
+            <w:tcW w:w="4585" w:type="dxa"/>
           </w:tcPr>
           <w:p>
             <w:pPr>
@@ -12577,7 +12803,7 @@
         </w:tc>
         <w:tc>
           <w:tcPr>
-            <w:tcW w:w="1350" w:type="dxa"/>
+            <w:tcW w:w="1440" w:type="dxa"/>
           </w:tcPr>
           <w:p>
             <w:pPr>
@@ -12646,7 +12872,7 @@
         <w:tc>
           <w:tcPr>
             <w:cnfStyle w:val="001000000000" w:firstRow="0" w:lastRow="0" w:firstColumn="1" w:lastColumn="0" w:oddVBand="0" w:evenVBand="0" w:oddHBand="0" w:evenHBand="0" w:firstRowFirstColumn="0" w:firstRowLastColumn="0" w:lastRowFirstColumn="0" w:lastRowLastColumn="0"/>
-            <w:tcW w:w="4675" w:type="dxa"/>
+            <w:tcW w:w="4585" w:type="dxa"/>
           </w:tcPr>
           <w:p>
             <w:pPr>
@@ -12667,7 +12893,7 @@
         </w:tc>
         <w:tc>
           <w:tcPr>
-            <w:tcW w:w="1350" w:type="dxa"/>
+            <w:tcW w:w="1440" w:type="dxa"/>
           </w:tcPr>
           <w:p>
             <w:pPr>
@@ -12736,7 +12962,7 @@
         <w:tc>
           <w:tcPr>
             <w:cnfStyle w:val="001000000000" w:firstRow="0" w:lastRow="0" w:firstColumn="1" w:lastColumn="0" w:oddVBand="0" w:evenVBand="0" w:oddHBand="0" w:evenHBand="0" w:firstRowFirstColumn="0" w:firstRowLastColumn="0" w:lastRowFirstColumn="0" w:lastRowLastColumn="0"/>
-            <w:tcW w:w="4675" w:type="dxa"/>
+            <w:tcW w:w="4585" w:type="dxa"/>
           </w:tcPr>
           <w:p>
             <w:pPr>
@@ -12757,7 +12983,7 @@
         </w:tc>
         <w:tc>
           <w:tcPr>
-            <w:tcW w:w="1350" w:type="dxa"/>
+            <w:tcW w:w="1440" w:type="dxa"/>
           </w:tcPr>
           <w:p>
             <w:pPr>
@@ -12826,7 +13052,7 @@
         <w:tc>
           <w:tcPr>
             <w:cnfStyle w:val="001000000000" w:firstRow="0" w:lastRow="0" w:firstColumn="1" w:lastColumn="0" w:oddVBand="0" w:evenVBand="0" w:oddHBand="0" w:evenHBand="0" w:firstRowFirstColumn="0" w:firstRowLastColumn="0" w:lastRowFirstColumn="0" w:lastRowLastColumn="0"/>
-            <w:tcW w:w="4675" w:type="dxa"/>
+            <w:tcW w:w="4585" w:type="dxa"/>
           </w:tcPr>
           <w:p>
             <w:pPr>
@@ -12847,7 +13073,7 @@
         </w:tc>
         <w:tc>
           <w:tcPr>
-            <w:tcW w:w="1350" w:type="dxa"/>
+            <w:tcW w:w="1440" w:type="dxa"/>
           </w:tcPr>
           <w:p>
             <w:pPr>
@@ -12980,7 +13206,14 @@
           <w:i/>
           <w:sz w:val="14"/>
         </w:rPr>
-        <w:t xml:space="preserve"> violations</w:t>
+        <w:t xml:space="preserve"> </w:t>
+      </w:r>
+      <w:r>
+        <w:rPr>
+          <w:i/>
+          <w:sz w:val="14"/>
+        </w:rPr>
+        <w:t>vulnerabilities</w:t>
       </w:r>
     </w:p>
     <w:p>
@@ -13045,7 +13278,7 @@
           <w:rFonts w:eastAsia="Calibri"/>
         </w:rPr>
       </w:pPr>
-      <w:bookmarkStart w:id="12" w:name="_Toc525810161"/>
+      <w:bookmarkStart w:id="12" w:name="_Toc529891682"/>
       <w:r>
         <w:rPr>
           <w:rFonts w:eastAsia="Calibri"/>
@@ -13173,8 +13406,8 @@
         <w:tblDescription w:val="TABLE;RULES_LIST_STATISTICS_RATIO;METRICS=A5-2013"/>
       </w:tblPr>
       <w:tblGrid>
-        <w:gridCol w:w="4675"/>
-        <w:gridCol w:w="1350"/>
+        <w:gridCol w:w="4585"/>
+        <w:gridCol w:w="1440"/>
         <w:gridCol w:w="1530"/>
         <w:gridCol w:w="1445"/>
       </w:tblGrid>
@@ -13186,7 +13419,7 @@
         <w:tc>
           <w:tcPr>
             <w:cnfStyle w:val="001000000000" w:firstRow="0" w:lastRow="0" w:firstColumn="1" w:lastColumn="0" w:oddVBand="0" w:evenVBand="0" w:oddHBand="0" w:evenHBand="0" w:firstRowFirstColumn="0" w:firstRowLastColumn="0" w:lastRowFirstColumn="0" w:lastRowLastColumn="0"/>
-            <w:tcW w:w="4675" w:type="dxa"/>
+            <w:tcW w:w="4585" w:type="dxa"/>
             <w:shd w:val="clear" w:color="auto" w:fill="DBE5F1" w:themeFill="accent1" w:themeFillTint="33"/>
             <w:vAlign w:val="center"/>
           </w:tcPr>
@@ -13208,7 +13441,7 @@
         </w:tc>
         <w:tc>
           <w:tcPr>
-            <w:tcW w:w="1350" w:type="dxa"/>
+            <w:tcW w:w="1440" w:type="dxa"/>
             <w:shd w:val="clear" w:color="auto" w:fill="DBE5F1" w:themeFill="accent1" w:themeFillTint="33"/>
             <w:vAlign w:val="center"/>
           </w:tcPr>
@@ -13227,7 +13460,14 @@
                 <w:rFonts w:ascii="Open Sans" w:hAnsi="Open Sans" w:cs="Open Sans"/>
                 <w:b w:val="0"/>
               </w:rPr>
-              <w:t>Total Violations</w:t>
+              <w:t xml:space="preserve">Total </w:t>
+            </w:r>
+            <w:r>
+              <w:rPr>
+                <w:rFonts w:ascii="Open Sans" w:hAnsi="Open Sans" w:cs="Open Sans"/>
+                <w:b w:val="0"/>
+              </w:rPr>
+              <w:t>Vulnerabilities</w:t>
             </w:r>
           </w:p>
         </w:tc>
@@ -13252,7 +13492,14 @@
                 <w:rFonts w:ascii="Open Sans" w:hAnsi="Open Sans" w:cs="Open Sans"/>
                 <w:b w:val="0"/>
               </w:rPr>
-              <w:t>Added Violations</w:t>
+              <w:t xml:space="preserve">Added </w:t>
+            </w:r>
+            <w:r>
+              <w:rPr>
+                <w:rFonts w:ascii="Open Sans" w:hAnsi="Open Sans" w:cs="Open Sans"/>
+                <w:b w:val="0"/>
+              </w:rPr>
+              <w:t>Vulnerabilities</w:t>
             </w:r>
           </w:p>
         </w:tc>
@@ -13277,7 +13524,14 @@
                 <w:rFonts w:ascii="Open Sans" w:hAnsi="Open Sans" w:cs="Open Sans"/>
                 <w:b w:val="0"/>
               </w:rPr>
-              <w:t>Removed Violations</w:t>
+              <w:t xml:space="preserve">Removed </w:t>
+            </w:r>
+            <w:r>
+              <w:rPr>
+                <w:rFonts w:ascii="Open Sans" w:hAnsi="Open Sans" w:cs="Open Sans"/>
+                <w:b w:val="0"/>
+              </w:rPr>
+              <w:t>Vulnerabilities</w:t>
             </w:r>
           </w:p>
         </w:tc>
@@ -13289,7 +13543,7 @@
         <w:tc>
           <w:tcPr>
             <w:cnfStyle w:val="001000000000" w:firstRow="0" w:lastRow="0" w:firstColumn="1" w:lastColumn="0" w:oddVBand="0" w:evenVBand="0" w:oddHBand="0" w:evenHBand="0" w:firstRowFirstColumn="0" w:firstRowLastColumn="0" w:lastRowFirstColumn="0" w:lastRowLastColumn="0"/>
-            <w:tcW w:w="4675" w:type="dxa"/>
+            <w:tcW w:w="4585" w:type="dxa"/>
           </w:tcPr>
           <w:p>
             <w:pPr>
@@ -13310,7 +13564,7 @@
         </w:tc>
         <w:tc>
           <w:tcPr>
-            <w:tcW w:w="1350" w:type="dxa"/>
+            <w:tcW w:w="1440" w:type="dxa"/>
           </w:tcPr>
           <w:p>
             <w:pPr>
@@ -13379,7 +13633,7 @@
         <w:tc>
           <w:tcPr>
             <w:cnfStyle w:val="001000000000" w:firstRow="0" w:lastRow="0" w:firstColumn="1" w:lastColumn="0" w:oddVBand="0" w:evenVBand="0" w:oddHBand="0" w:evenHBand="0" w:firstRowFirstColumn="0" w:firstRowLastColumn="0" w:lastRowFirstColumn="0" w:lastRowLastColumn="0"/>
-            <w:tcW w:w="4675" w:type="dxa"/>
+            <w:tcW w:w="4585" w:type="dxa"/>
           </w:tcPr>
           <w:p>
             <w:pPr>
@@ -13400,7 +13654,7 @@
         </w:tc>
         <w:tc>
           <w:tcPr>
-            <w:tcW w:w="1350" w:type="dxa"/>
+            <w:tcW w:w="1440" w:type="dxa"/>
           </w:tcPr>
           <w:p>
             <w:pPr>
@@ -13469,7 +13723,7 @@
         <w:tc>
           <w:tcPr>
             <w:cnfStyle w:val="001000000000" w:firstRow="0" w:lastRow="0" w:firstColumn="1" w:lastColumn="0" w:oddVBand="0" w:evenVBand="0" w:oddHBand="0" w:evenHBand="0" w:firstRowFirstColumn="0" w:firstRowLastColumn="0" w:lastRowFirstColumn="0" w:lastRowLastColumn="0"/>
-            <w:tcW w:w="4675" w:type="dxa"/>
+            <w:tcW w:w="4585" w:type="dxa"/>
           </w:tcPr>
           <w:p>
             <w:pPr>
@@ -13490,7 +13744,7 @@
         </w:tc>
         <w:tc>
           <w:tcPr>
-            <w:tcW w:w="1350" w:type="dxa"/>
+            <w:tcW w:w="1440" w:type="dxa"/>
           </w:tcPr>
           <w:p>
             <w:pPr>
@@ -13559,7 +13813,7 @@
         <w:tc>
           <w:tcPr>
             <w:cnfStyle w:val="001000000000" w:firstRow="0" w:lastRow="0" w:firstColumn="1" w:lastColumn="0" w:oddVBand="0" w:evenVBand="0" w:oddHBand="0" w:evenHBand="0" w:firstRowFirstColumn="0" w:firstRowLastColumn="0" w:lastRowFirstColumn="0" w:lastRowLastColumn="0"/>
-            <w:tcW w:w="4675" w:type="dxa"/>
+            <w:tcW w:w="4585" w:type="dxa"/>
           </w:tcPr>
           <w:p>
             <w:pPr>
@@ -13580,7 +13834,7 @@
         </w:tc>
         <w:tc>
           <w:tcPr>
-            <w:tcW w:w="1350" w:type="dxa"/>
+            <w:tcW w:w="1440" w:type="dxa"/>
           </w:tcPr>
           <w:p>
             <w:pPr>
@@ -13649,7 +13903,7 @@
         <w:tc>
           <w:tcPr>
             <w:cnfStyle w:val="001000000000" w:firstRow="0" w:lastRow="0" w:firstColumn="1" w:lastColumn="0" w:oddVBand="0" w:evenVBand="0" w:oddHBand="0" w:evenHBand="0" w:firstRowFirstColumn="0" w:firstRowLastColumn="0" w:lastRowFirstColumn="0" w:lastRowLastColumn="0"/>
-            <w:tcW w:w="4675" w:type="dxa"/>
+            <w:tcW w:w="4585" w:type="dxa"/>
           </w:tcPr>
           <w:p>
             <w:pPr>
@@ -13670,7 +13924,7 @@
         </w:tc>
         <w:tc>
           <w:tcPr>
-            <w:tcW w:w="1350" w:type="dxa"/>
+            <w:tcW w:w="1440" w:type="dxa"/>
           </w:tcPr>
           <w:p>
             <w:pPr>
@@ -13803,7 +14057,14 @@
           <w:i/>
           <w:sz w:val="14"/>
         </w:rPr>
-        <w:t xml:space="preserve"> violations</w:t>
+        <w:t xml:space="preserve"> </w:t>
+      </w:r>
+      <w:r>
+        <w:rPr>
+          <w:i/>
+          <w:sz w:val="14"/>
+        </w:rPr>
+        <w:t>vulnerabilities</w:t>
       </w:r>
     </w:p>
     <w:p>
@@ -13828,7 +14089,7 @@
           <w:rFonts w:eastAsia="Calibri"/>
         </w:rPr>
       </w:pPr>
-      <w:bookmarkStart w:id="13" w:name="_Toc525810162"/>
+      <w:bookmarkStart w:id="13" w:name="_Toc529891683"/>
       <w:r>
         <w:rPr>
           <w:rFonts w:eastAsia="Calibri"/>
@@ -13947,8 +14208,8 @@
         <w:tblDescription w:val="TABLE;RULES_LIST_STATISTICS_RATIO;METRICS=A6-2013"/>
       </w:tblPr>
       <w:tblGrid>
-        <w:gridCol w:w="4675"/>
-        <w:gridCol w:w="1350"/>
+        <w:gridCol w:w="4585"/>
+        <w:gridCol w:w="1440"/>
         <w:gridCol w:w="1530"/>
         <w:gridCol w:w="1445"/>
       </w:tblGrid>
@@ -13960,7 +14221,7 @@
         <w:tc>
           <w:tcPr>
             <w:cnfStyle w:val="001000000000" w:firstRow="0" w:lastRow="0" w:firstColumn="1" w:lastColumn="0" w:oddVBand="0" w:evenVBand="0" w:oddHBand="0" w:evenHBand="0" w:firstRowFirstColumn="0" w:firstRowLastColumn="0" w:lastRowFirstColumn="0" w:lastRowLastColumn="0"/>
-            <w:tcW w:w="4675" w:type="dxa"/>
+            <w:tcW w:w="4585" w:type="dxa"/>
             <w:shd w:val="clear" w:color="auto" w:fill="DBE5F1" w:themeFill="accent1" w:themeFillTint="33"/>
             <w:vAlign w:val="center"/>
           </w:tcPr>
@@ -13982,7 +14243,7 @@
         </w:tc>
         <w:tc>
           <w:tcPr>
-            <w:tcW w:w="1350" w:type="dxa"/>
+            <w:tcW w:w="1440" w:type="dxa"/>
             <w:shd w:val="clear" w:color="auto" w:fill="DBE5F1" w:themeFill="accent1" w:themeFillTint="33"/>
             <w:vAlign w:val="center"/>
           </w:tcPr>
@@ -14001,7 +14262,14 @@
                 <w:rFonts w:ascii="Open Sans" w:hAnsi="Open Sans" w:cs="Open Sans"/>
                 <w:b w:val="0"/>
               </w:rPr>
-              <w:t>Total Violations</w:t>
+              <w:t xml:space="preserve">Total </w:t>
+            </w:r>
+            <w:r>
+              <w:rPr>
+                <w:rFonts w:ascii="Open Sans" w:hAnsi="Open Sans" w:cs="Open Sans"/>
+                <w:b w:val="0"/>
+              </w:rPr>
+              <w:t>Vulnerabilities</w:t>
             </w:r>
           </w:p>
         </w:tc>
@@ -14026,7 +14294,14 @@
                 <w:rFonts w:ascii="Open Sans" w:hAnsi="Open Sans" w:cs="Open Sans"/>
                 <w:b w:val="0"/>
               </w:rPr>
-              <w:t>Added Violations</w:t>
+              <w:t xml:space="preserve">Added </w:t>
+            </w:r>
+            <w:r>
+              <w:rPr>
+                <w:rFonts w:ascii="Open Sans" w:hAnsi="Open Sans" w:cs="Open Sans"/>
+                <w:b w:val="0"/>
+              </w:rPr>
+              <w:t>Vulnerabilities</w:t>
             </w:r>
           </w:p>
         </w:tc>
@@ -14051,7 +14326,14 @@
                 <w:rFonts w:ascii="Open Sans" w:hAnsi="Open Sans" w:cs="Open Sans"/>
                 <w:b w:val="0"/>
               </w:rPr>
-              <w:t>Removed Violations</w:t>
+              <w:t xml:space="preserve">Removed </w:t>
+            </w:r>
+            <w:r>
+              <w:rPr>
+                <w:rFonts w:ascii="Open Sans" w:hAnsi="Open Sans" w:cs="Open Sans"/>
+                <w:b w:val="0"/>
+              </w:rPr>
+              <w:t>Vulnerabilities</w:t>
             </w:r>
           </w:p>
         </w:tc>
@@ -14063,7 +14345,7 @@
         <w:tc>
           <w:tcPr>
             <w:cnfStyle w:val="001000000000" w:firstRow="0" w:lastRow="0" w:firstColumn="1" w:lastColumn="0" w:oddVBand="0" w:evenVBand="0" w:oddHBand="0" w:evenHBand="0" w:firstRowFirstColumn="0" w:firstRowLastColumn="0" w:lastRowFirstColumn="0" w:lastRowLastColumn="0"/>
-            <w:tcW w:w="4675" w:type="dxa"/>
+            <w:tcW w:w="4585" w:type="dxa"/>
           </w:tcPr>
           <w:p>
             <w:pPr>
@@ -14084,7 +14366,7 @@
         </w:tc>
         <w:tc>
           <w:tcPr>
-            <w:tcW w:w="1350" w:type="dxa"/>
+            <w:tcW w:w="1440" w:type="dxa"/>
           </w:tcPr>
           <w:p>
             <w:pPr>
@@ -14153,7 +14435,7 @@
         <w:tc>
           <w:tcPr>
             <w:cnfStyle w:val="001000000000" w:firstRow="0" w:lastRow="0" w:firstColumn="1" w:lastColumn="0" w:oddVBand="0" w:evenVBand="0" w:oddHBand="0" w:evenHBand="0" w:firstRowFirstColumn="0" w:firstRowLastColumn="0" w:lastRowFirstColumn="0" w:lastRowLastColumn="0"/>
-            <w:tcW w:w="4675" w:type="dxa"/>
+            <w:tcW w:w="4585" w:type="dxa"/>
           </w:tcPr>
           <w:p>
             <w:pPr>
@@ -14174,7 +14456,7 @@
         </w:tc>
         <w:tc>
           <w:tcPr>
-            <w:tcW w:w="1350" w:type="dxa"/>
+            <w:tcW w:w="1440" w:type="dxa"/>
           </w:tcPr>
           <w:p>
             <w:pPr>
@@ -14243,7 +14525,7 @@
         <w:tc>
           <w:tcPr>
             <w:cnfStyle w:val="001000000000" w:firstRow="0" w:lastRow="0" w:firstColumn="1" w:lastColumn="0" w:oddVBand="0" w:evenVBand="0" w:oddHBand="0" w:evenHBand="0" w:firstRowFirstColumn="0" w:firstRowLastColumn="0" w:lastRowFirstColumn="0" w:lastRowLastColumn="0"/>
-            <w:tcW w:w="4675" w:type="dxa"/>
+            <w:tcW w:w="4585" w:type="dxa"/>
           </w:tcPr>
           <w:p>
             <w:pPr>
@@ -14264,7 +14546,7 @@
         </w:tc>
         <w:tc>
           <w:tcPr>
-            <w:tcW w:w="1350" w:type="dxa"/>
+            <w:tcW w:w="1440" w:type="dxa"/>
           </w:tcPr>
           <w:p>
             <w:pPr>
@@ -14333,7 +14615,7 @@
         <w:tc>
           <w:tcPr>
             <w:cnfStyle w:val="001000000000" w:firstRow="0" w:lastRow="0" w:firstColumn="1" w:lastColumn="0" w:oddVBand="0" w:evenVBand="0" w:oddHBand="0" w:evenHBand="0" w:firstRowFirstColumn="0" w:firstRowLastColumn="0" w:lastRowFirstColumn="0" w:lastRowLastColumn="0"/>
-            <w:tcW w:w="4675" w:type="dxa"/>
+            <w:tcW w:w="4585" w:type="dxa"/>
           </w:tcPr>
           <w:p>
             <w:pPr>
@@ -14354,7 +14636,7 @@
         </w:tc>
         <w:tc>
           <w:tcPr>
-            <w:tcW w:w="1350" w:type="dxa"/>
+            <w:tcW w:w="1440" w:type="dxa"/>
           </w:tcPr>
           <w:p>
             <w:pPr>
@@ -14423,7 +14705,7 @@
         <w:tc>
           <w:tcPr>
             <w:cnfStyle w:val="001000000000" w:firstRow="0" w:lastRow="0" w:firstColumn="1" w:lastColumn="0" w:oddVBand="0" w:evenVBand="0" w:oddHBand="0" w:evenHBand="0" w:firstRowFirstColumn="0" w:firstRowLastColumn="0" w:lastRowFirstColumn="0" w:lastRowLastColumn="0"/>
-            <w:tcW w:w="4675" w:type="dxa"/>
+            <w:tcW w:w="4585" w:type="dxa"/>
           </w:tcPr>
           <w:p>
             <w:pPr>
@@ -14444,7 +14726,7 @@
         </w:tc>
         <w:tc>
           <w:tcPr>
-            <w:tcW w:w="1350" w:type="dxa"/>
+            <w:tcW w:w="1440" w:type="dxa"/>
           </w:tcPr>
           <w:p>
             <w:pPr>
@@ -14575,7 +14857,14 @@
           <w:i/>
           <w:sz w:val="14"/>
         </w:rPr>
-        <w:t xml:space="preserve"> violations</w:t>
+        <w:t xml:space="preserve"> </w:t>
+      </w:r>
+      <w:r>
+        <w:rPr>
+          <w:i/>
+          <w:sz w:val="14"/>
+        </w:rPr>
+        <w:t>vulnerabilities</w:t>
       </w:r>
     </w:p>
     <w:p>
@@ -14605,7 +14894,7 @@
           <w:rFonts w:eastAsia="Calibri"/>
         </w:rPr>
       </w:pPr>
-      <w:bookmarkStart w:id="14" w:name="_Toc525810163"/>
+      <w:bookmarkStart w:id="14" w:name="_Toc529891684"/>
       <w:r>
         <w:rPr>
           <w:rFonts w:eastAsia="Calibri"/>
@@ -14735,8 +15024,8 @@
         <w:tblDescription w:val="TABLE;RULES_LIST_STATISTICS_RATIO;METRICS=A8-2013"/>
       </w:tblPr>
       <w:tblGrid>
-        <w:gridCol w:w="4675"/>
-        <w:gridCol w:w="1350"/>
+        <w:gridCol w:w="4585"/>
+        <w:gridCol w:w="1440"/>
         <w:gridCol w:w="1530"/>
         <w:gridCol w:w="1445"/>
       </w:tblGrid>
@@ -14748,7 +15037,7 @@
         <w:tc>
           <w:tcPr>
             <w:cnfStyle w:val="001000000000" w:firstRow="0" w:lastRow="0" w:firstColumn="1" w:lastColumn="0" w:oddVBand="0" w:evenVBand="0" w:oddHBand="0" w:evenHBand="0" w:firstRowFirstColumn="0" w:firstRowLastColumn="0" w:lastRowFirstColumn="0" w:lastRowLastColumn="0"/>
-            <w:tcW w:w="4675" w:type="dxa"/>
+            <w:tcW w:w="4585" w:type="dxa"/>
             <w:shd w:val="clear" w:color="auto" w:fill="DBE5F1" w:themeFill="accent1" w:themeFillTint="33"/>
             <w:vAlign w:val="center"/>
           </w:tcPr>
@@ -14770,7 +15059,7 @@
         </w:tc>
         <w:tc>
           <w:tcPr>
-            <w:tcW w:w="1350" w:type="dxa"/>
+            <w:tcW w:w="1440" w:type="dxa"/>
             <w:shd w:val="clear" w:color="auto" w:fill="DBE5F1" w:themeFill="accent1" w:themeFillTint="33"/>
             <w:vAlign w:val="center"/>
           </w:tcPr>
@@ -14789,7 +15078,14 @@
                 <w:rFonts w:ascii="Open Sans" w:hAnsi="Open Sans" w:cs="Open Sans"/>
                 <w:b w:val="0"/>
               </w:rPr>
-              <w:t>Total Violations</w:t>
+              <w:t xml:space="preserve">Total </w:t>
+            </w:r>
+            <w:r>
+              <w:rPr>
+                <w:rFonts w:ascii="Open Sans" w:hAnsi="Open Sans" w:cs="Open Sans"/>
+                <w:b w:val="0"/>
+              </w:rPr>
+              <w:t>Vulnerabilities</w:t>
             </w:r>
           </w:p>
         </w:tc>
@@ -14814,7 +15110,14 @@
                 <w:rFonts w:ascii="Open Sans" w:hAnsi="Open Sans" w:cs="Open Sans"/>
                 <w:b w:val="0"/>
               </w:rPr>
-              <w:t>Added Violations</w:t>
+              <w:t xml:space="preserve">Added </w:t>
+            </w:r>
+            <w:r>
+              <w:rPr>
+                <w:rFonts w:ascii="Open Sans" w:hAnsi="Open Sans" w:cs="Open Sans"/>
+                <w:b w:val="0"/>
+              </w:rPr>
+              <w:t>Vulnerabilities</w:t>
             </w:r>
           </w:p>
         </w:tc>
@@ -14839,7 +15142,14 @@
                 <w:rFonts w:ascii="Open Sans" w:hAnsi="Open Sans" w:cs="Open Sans"/>
                 <w:b w:val="0"/>
               </w:rPr>
-              <w:t>Removed Violations</w:t>
+              <w:t xml:space="preserve">Removed </w:t>
+            </w:r>
+            <w:r>
+              <w:rPr>
+                <w:rFonts w:ascii="Open Sans" w:hAnsi="Open Sans" w:cs="Open Sans"/>
+                <w:b w:val="0"/>
+              </w:rPr>
+              <w:t>Vulnerabilities</w:t>
             </w:r>
           </w:p>
         </w:tc>
@@ -14851,7 +15161,7 @@
         <w:tc>
           <w:tcPr>
             <w:cnfStyle w:val="001000000000" w:firstRow="0" w:lastRow="0" w:firstColumn="1" w:lastColumn="0" w:oddVBand="0" w:evenVBand="0" w:oddHBand="0" w:evenHBand="0" w:firstRowFirstColumn="0" w:firstRowLastColumn="0" w:lastRowFirstColumn="0" w:lastRowLastColumn="0"/>
-            <w:tcW w:w="4675" w:type="dxa"/>
+            <w:tcW w:w="4585" w:type="dxa"/>
           </w:tcPr>
           <w:p>
             <w:pPr>
@@ -14872,7 +15182,7 @@
         </w:tc>
         <w:tc>
           <w:tcPr>
-            <w:tcW w:w="1350" w:type="dxa"/>
+            <w:tcW w:w="1440" w:type="dxa"/>
           </w:tcPr>
           <w:p>
             <w:pPr>
@@ -14941,7 +15251,7 @@
         <w:tc>
           <w:tcPr>
             <w:cnfStyle w:val="001000000000" w:firstRow="0" w:lastRow="0" w:firstColumn="1" w:lastColumn="0" w:oddVBand="0" w:evenVBand="0" w:oddHBand="0" w:evenHBand="0" w:firstRowFirstColumn="0" w:firstRowLastColumn="0" w:lastRowFirstColumn="0" w:lastRowLastColumn="0"/>
-            <w:tcW w:w="4675" w:type="dxa"/>
+            <w:tcW w:w="4585" w:type="dxa"/>
           </w:tcPr>
           <w:p>
             <w:pPr>
@@ -14962,7 +15272,7 @@
         </w:tc>
         <w:tc>
           <w:tcPr>
-            <w:tcW w:w="1350" w:type="dxa"/>
+            <w:tcW w:w="1440" w:type="dxa"/>
           </w:tcPr>
           <w:p>
             <w:pPr>
@@ -15031,7 +15341,7 @@
         <w:tc>
           <w:tcPr>
             <w:cnfStyle w:val="001000000000" w:firstRow="0" w:lastRow="0" w:firstColumn="1" w:lastColumn="0" w:oddVBand="0" w:evenVBand="0" w:oddHBand="0" w:evenHBand="0" w:firstRowFirstColumn="0" w:firstRowLastColumn="0" w:lastRowFirstColumn="0" w:lastRowLastColumn="0"/>
-            <w:tcW w:w="4675" w:type="dxa"/>
+            <w:tcW w:w="4585" w:type="dxa"/>
           </w:tcPr>
           <w:p>
             <w:pPr>
@@ -15052,7 +15362,7 @@
         </w:tc>
         <w:tc>
           <w:tcPr>
-            <w:tcW w:w="1350" w:type="dxa"/>
+            <w:tcW w:w="1440" w:type="dxa"/>
           </w:tcPr>
           <w:p>
             <w:pPr>
@@ -15121,7 +15431,7 @@
         <w:tc>
           <w:tcPr>
             <w:cnfStyle w:val="001000000000" w:firstRow="0" w:lastRow="0" w:firstColumn="1" w:lastColumn="0" w:oddVBand="0" w:evenVBand="0" w:oddHBand="0" w:evenHBand="0" w:firstRowFirstColumn="0" w:firstRowLastColumn="0" w:lastRowFirstColumn="0" w:lastRowLastColumn="0"/>
-            <w:tcW w:w="4675" w:type="dxa"/>
+            <w:tcW w:w="4585" w:type="dxa"/>
           </w:tcPr>
           <w:p>
             <w:pPr>
@@ -15142,7 +15452,7 @@
         </w:tc>
         <w:tc>
           <w:tcPr>
-            <w:tcW w:w="1350" w:type="dxa"/>
+            <w:tcW w:w="1440" w:type="dxa"/>
           </w:tcPr>
           <w:p>
             <w:pPr>
@@ -15211,7 +15521,7 @@
         <w:tc>
           <w:tcPr>
             <w:cnfStyle w:val="001000000000" w:firstRow="0" w:lastRow="0" w:firstColumn="1" w:lastColumn="0" w:oddVBand="0" w:evenVBand="0" w:oddHBand="0" w:evenHBand="0" w:firstRowFirstColumn="0" w:firstRowLastColumn="0" w:lastRowFirstColumn="0" w:lastRowLastColumn="0"/>
-            <w:tcW w:w="4675" w:type="dxa"/>
+            <w:tcW w:w="4585" w:type="dxa"/>
           </w:tcPr>
           <w:p>
             <w:pPr>
@@ -15232,7 +15542,7 @@
         </w:tc>
         <w:tc>
           <w:tcPr>
-            <w:tcW w:w="1350" w:type="dxa"/>
+            <w:tcW w:w="1440" w:type="dxa"/>
           </w:tcPr>
           <w:p>
             <w:pPr>
@@ -15365,7 +15675,14 @@
           <w:i/>
           <w:sz w:val="14"/>
         </w:rPr>
-        <w:t xml:space="preserve"> violations</w:t>
+        <w:t xml:space="preserve"> </w:t>
+      </w:r>
+      <w:r>
+        <w:rPr>
+          <w:i/>
+          <w:sz w:val="14"/>
+        </w:rPr>
+        <w:t>vulnerabilities</w:t>
       </w:r>
     </w:p>
     <w:p>
@@ -15403,7 +15720,7 @@
           <w:rFonts w:eastAsia="Calibri"/>
         </w:rPr>
       </w:pPr>
-      <w:bookmarkStart w:id="15" w:name="_Toc525810164"/>
+      <w:bookmarkStart w:id="15" w:name="_Toc529891685"/>
       <w:r>
         <w:rPr>
           <w:rFonts w:eastAsia="Calibri"/>
@@ -15479,8 +15796,8 @@
         <w:tblDescription w:val="TABLE;RULES_LIST_STATISTICS_RATIO;METRICS=A9-2013"/>
       </w:tblPr>
       <w:tblGrid>
-        <w:gridCol w:w="4675"/>
-        <w:gridCol w:w="1350"/>
+        <w:gridCol w:w="4585"/>
+        <w:gridCol w:w="1440"/>
         <w:gridCol w:w="1530"/>
         <w:gridCol w:w="1445"/>
       </w:tblGrid>
@@ -15492,7 +15809,7 @@
         <w:tc>
           <w:tcPr>
             <w:cnfStyle w:val="001000000000" w:firstRow="0" w:lastRow="0" w:firstColumn="1" w:lastColumn="0" w:oddVBand="0" w:evenVBand="0" w:oddHBand="0" w:evenHBand="0" w:firstRowFirstColumn="0" w:firstRowLastColumn="0" w:lastRowFirstColumn="0" w:lastRowLastColumn="0"/>
-            <w:tcW w:w="4675" w:type="dxa"/>
+            <w:tcW w:w="4585" w:type="dxa"/>
             <w:shd w:val="clear" w:color="auto" w:fill="DBE5F1" w:themeFill="accent1" w:themeFillTint="33"/>
             <w:vAlign w:val="center"/>
           </w:tcPr>
@@ -15514,7 +15831,7 @@
         </w:tc>
         <w:tc>
           <w:tcPr>
-            <w:tcW w:w="1350" w:type="dxa"/>
+            <w:tcW w:w="1440" w:type="dxa"/>
             <w:shd w:val="clear" w:color="auto" w:fill="DBE5F1" w:themeFill="accent1" w:themeFillTint="33"/>
             <w:vAlign w:val="center"/>
           </w:tcPr>
@@ -15533,7 +15850,14 @@
                 <w:rFonts w:ascii="Open Sans" w:hAnsi="Open Sans" w:cs="Open Sans"/>
                 <w:b w:val="0"/>
               </w:rPr>
-              <w:t>Total Violations</w:t>
+              <w:t xml:space="preserve">Total </w:t>
+            </w:r>
+            <w:r>
+              <w:rPr>
+                <w:rFonts w:ascii="Open Sans" w:hAnsi="Open Sans" w:cs="Open Sans"/>
+                <w:b w:val="0"/>
+              </w:rPr>
+              <w:t>Vulnerabilities</w:t>
             </w:r>
           </w:p>
         </w:tc>
@@ -15558,7 +15882,14 @@
                 <w:rFonts w:ascii="Open Sans" w:hAnsi="Open Sans" w:cs="Open Sans"/>
                 <w:b w:val="0"/>
               </w:rPr>
-              <w:t>Added Violations</w:t>
+              <w:t xml:space="preserve">Added </w:t>
+            </w:r>
+            <w:r>
+              <w:rPr>
+                <w:rFonts w:ascii="Open Sans" w:hAnsi="Open Sans" w:cs="Open Sans"/>
+                <w:b w:val="0"/>
+              </w:rPr>
+              <w:t>Vulnerabilities</w:t>
             </w:r>
           </w:p>
         </w:tc>
@@ -15583,7 +15914,14 @@
                 <w:rFonts w:ascii="Open Sans" w:hAnsi="Open Sans" w:cs="Open Sans"/>
                 <w:b w:val="0"/>
               </w:rPr>
-              <w:t>Removed Violations</w:t>
+              <w:t xml:space="preserve">Removed </w:t>
+            </w:r>
+            <w:r>
+              <w:rPr>
+                <w:rFonts w:ascii="Open Sans" w:hAnsi="Open Sans" w:cs="Open Sans"/>
+                <w:b w:val="0"/>
+              </w:rPr>
+              <w:t>Vulnerabilities</w:t>
             </w:r>
           </w:p>
         </w:tc>
@@ -15595,7 +15933,7 @@
         <w:tc>
           <w:tcPr>
             <w:cnfStyle w:val="001000000000" w:firstRow="0" w:lastRow="0" w:firstColumn="1" w:lastColumn="0" w:oddVBand="0" w:evenVBand="0" w:oddHBand="0" w:evenHBand="0" w:firstRowFirstColumn="0" w:firstRowLastColumn="0" w:lastRowFirstColumn="0" w:lastRowLastColumn="0"/>
-            <w:tcW w:w="4675" w:type="dxa"/>
+            <w:tcW w:w="4585" w:type="dxa"/>
           </w:tcPr>
           <w:p>
             <w:pPr>
@@ -15616,7 +15954,7 @@
         </w:tc>
         <w:tc>
           <w:tcPr>
-            <w:tcW w:w="1350" w:type="dxa"/>
+            <w:tcW w:w="1440" w:type="dxa"/>
           </w:tcPr>
           <w:p>
             <w:pPr>
@@ -15685,7 +16023,7 @@
         <w:tc>
           <w:tcPr>
             <w:cnfStyle w:val="001000000000" w:firstRow="0" w:lastRow="0" w:firstColumn="1" w:lastColumn="0" w:oddVBand="0" w:evenVBand="0" w:oddHBand="0" w:evenHBand="0" w:firstRowFirstColumn="0" w:firstRowLastColumn="0" w:lastRowFirstColumn="0" w:lastRowLastColumn="0"/>
-            <w:tcW w:w="4675" w:type="dxa"/>
+            <w:tcW w:w="4585" w:type="dxa"/>
           </w:tcPr>
           <w:p>
             <w:pPr>
@@ -15706,7 +16044,7 @@
         </w:tc>
         <w:tc>
           <w:tcPr>
-            <w:tcW w:w="1350" w:type="dxa"/>
+            <w:tcW w:w="1440" w:type="dxa"/>
           </w:tcPr>
           <w:p>
             <w:pPr>
@@ -15775,7 +16113,7 @@
         <w:tc>
           <w:tcPr>
             <w:cnfStyle w:val="001000000000" w:firstRow="0" w:lastRow="0" w:firstColumn="1" w:lastColumn="0" w:oddVBand="0" w:evenVBand="0" w:oddHBand="0" w:evenHBand="0" w:firstRowFirstColumn="0" w:firstRowLastColumn="0" w:lastRowFirstColumn="0" w:lastRowLastColumn="0"/>
-            <w:tcW w:w="4675" w:type="dxa"/>
+            <w:tcW w:w="4585" w:type="dxa"/>
           </w:tcPr>
           <w:p>
             <w:pPr>
@@ -15796,7 +16134,7 @@
         </w:tc>
         <w:tc>
           <w:tcPr>
-            <w:tcW w:w="1350" w:type="dxa"/>
+            <w:tcW w:w="1440" w:type="dxa"/>
           </w:tcPr>
           <w:p>
             <w:pPr>
@@ -15865,7 +16203,7 @@
         <w:tc>
           <w:tcPr>
             <w:cnfStyle w:val="001000000000" w:firstRow="0" w:lastRow="0" w:firstColumn="1" w:lastColumn="0" w:oddVBand="0" w:evenVBand="0" w:oddHBand="0" w:evenHBand="0" w:firstRowFirstColumn="0" w:firstRowLastColumn="0" w:lastRowFirstColumn="0" w:lastRowLastColumn="0"/>
-            <w:tcW w:w="4675" w:type="dxa"/>
+            <w:tcW w:w="4585" w:type="dxa"/>
           </w:tcPr>
           <w:p>
             <w:pPr>
@@ -15886,7 +16224,7 @@
         </w:tc>
         <w:tc>
           <w:tcPr>
-            <w:tcW w:w="1350" w:type="dxa"/>
+            <w:tcW w:w="1440" w:type="dxa"/>
           </w:tcPr>
           <w:p>
             <w:pPr>
@@ -15955,7 +16293,7 @@
         <w:tc>
           <w:tcPr>
             <w:cnfStyle w:val="001000000000" w:firstRow="0" w:lastRow="0" w:firstColumn="1" w:lastColumn="0" w:oddVBand="0" w:evenVBand="0" w:oddHBand="0" w:evenHBand="0" w:firstRowFirstColumn="0" w:firstRowLastColumn="0" w:lastRowFirstColumn="0" w:lastRowLastColumn="0"/>
-            <w:tcW w:w="4675" w:type="dxa"/>
+            <w:tcW w:w="4585" w:type="dxa"/>
           </w:tcPr>
           <w:p>
             <w:pPr>
@@ -15976,7 +16314,7 @@
         </w:tc>
         <w:tc>
           <w:tcPr>
-            <w:tcW w:w="1350" w:type="dxa"/>
+            <w:tcW w:w="1440" w:type="dxa"/>
           </w:tcPr>
           <w:p>
             <w:pPr>
@@ -16086,7 +16424,7 @@
           <w:i/>
           <w:sz w:val="14"/>
         </w:rPr>
-        <w:t>: A9 – Using Components with Known Vulnerabilities violations</w:t>
+        <w:t>: A9 – Using Components with Known Vulnerabilities</w:t>
       </w:r>
     </w:p>
     <w:p>
@@ -16116,7 +16454,7 @@
           <w:rFonts w:eastAsia="Calibri"/>
         </w:rPr>
       </w:pPr>
-      <w:bookmarkStart w:id="16" w:name="_Toc525810165"/>
+      <w:bookmarkStart w:id="16" w:name="_Toc529891686"/>
       <w:r>
         <w:rPr>
           <w:rFonts w:eastAsia="Calibri"/>
@@ -16193,8 +16531,8 @@
         <w:tblDescription w:val="TABLE;RULES_LIST_STATISTICS_RATIO;METRICS=A10-2013"/>
       </w:tblPr>
       <w:tblGrid>
-        <w:gridCol w:w="4675"/>
-        <w:gridCol w:w="1350"/>
+        <w:gridCol w:w="4585"/>
+        <w:gridCol w:w="1440"/>
         <w:gridCol w:w="1530"/>
         <w:gridCol w:w="1445"/>
       </w:tblGrid>
@@ -16206,7 +16544,7 @@
         <w:tc>
           <w:tcPr>
             <w:cnfStyle w:val="001000000000" w:firstRow="0" w:lastRow="0" w:firstColumn="1" w:lastColumn="0" w:oddVBand="0" w:evenVBand="0" w:oddHBand="0" w:evenHBand="0" w:firstRowFirstColumn="0" w:firstRowLastColumn="0" w:lastRowFirstColumn="0" w:lastRowLastColumn="0"/>
-            <w:tcW w:w="4675" w:type="dxa"/>
+            <w:tcW w:w="4585" w:type="dxa"/>
             <w:shd w:val="clear" w:color="auto" w:fill="DBE5F1" w:themeFill="accent1" w:themeFillTint="33"/>
             <w:vAlign w:val="center"/>
           </w:tcPr>
@@ -16228,7 +16566,7 @@
         </w:tc>
         <w:tc>
           <w:tcPr>
-            <w:tcW w:w="1350" w:type="dxa"/>
+            <w:tcW w:w="1440" w:type="dxa"/>
             <w:shd w:val="clear" w:color="auto" w:fill="DBE5F1" w:themeFill="accent1" w:themeFillTint="33"/>
             <w:vAlign w:val="center"/>
           </w:tcPr>
@@ -16247,7 +16585,14 @@
                 <w:rFonts w:ascii="Open Sans" w:hAnsi="Open Sans" w:cs="Open Sans"/>
                 <w:b w:val="0"/>
               </w:rPr>
-              <w:t>Total Violations</w:t>
+              <w:t xml:space="preserve">Total </w:t>
+            </w:r>
+            <w:r>
+              <w:rPr>
+                <w:rFonts w:ascii="Open Sans" w:hAnsi="Open Sans" w:cs="Open Sans"/>
+                <w:b w:val="0"/>
+              </w:rPr>
+              <w:t>Vulnerabilities</w:t>
             </w:r>
           </w:p>
         </w:tc>
@@ -16272,7 +16617,14 @@
                 <w:rFonts w:ascii="Open Sans" w:hAnsi="Open Sans" w:cs="Open Sans"/>
                 <w:b w:val="0"/>
               </w:rPr>
-              <w:t>Added Violations</w:t>
+              <w:t xml:space="preserve">Added </w:t>
+            </w:r>
+            <w:r>
+              <w:rPr>
+                <w:rFonts w:ascii="Open Sans" w:hAnsi="Open Sans" w:cs="Open Sans"/>
+                <w:b w:val="0"/>
+              </w:rPr>
+              <w:t>Vulnerabilities</w:t>
             </w:r>
           </w:p>
         </w:tc>
@@ -16297,7 +16649,14 @@
                 <w:rFonts w:ascii="Open Sans" w:hAnsi="Open Sans" w:cs="Open Sans"/>
                 <w:b w:val="0"/>
               </w:rPr>
-              <w:t>Removed Violations</w:t>
+              <w:t xml:space="preserve">Removed </w:t>
+            </w:r>
+            <w:r>
+              <w:rPr>
+                <w:rFonts w:ascii="Open Sans" w:hAnsi="Open Sans" w:cs="Open Sans"/>
+                <w:b w:val="0"/>
+              </w:rPr>
+              <w:t>Vulnerabilities</w:t>
             </w:r>
           </w:p>
         </w:tc>
@@ -16309,7 +16668,7 @@
         <w:tc>
           <w:tcPr>
             <w:cnfStyle w:val="001000000000" w:firstRow="0" w:lastRow="0" w:firstColumn="1" w:lastColumn="0" w:oddVBand="0" w:evenVBand="0" w:oddHBand="0" w:evenHBand="0" w:firstRowFirstColumn="0" w:firstRowLastColumn="0" w:lastRowFirstColumn="0" w:lastRowLastColumn="0"/>
-            <w:tcW w:w="4675" w:type="dxa"/>
+            <w:tcW w:w="4585" w:type="dxa"/>
           </w:tcPr>
           <w:p>
             <w:pPr>
@@ -16330,7 +16689,7 @@
         </w:tc>
         <w:tc>
           <w:tcPr>
-            <w:tcW w:w="1350" w:type="dxa"/>
+            <w:tcW w:w="1440" w:type="dxa"/>
           </w:tcPr>
           <w:p>
             <w:pPr>
@@ -16399,7 +16758,7 @@
         <w:tc>
           <w:tcPr>
             <w:cnfStyle w:val="001000000000" w:firstRow="0" w:lastRow="0" w:firstColumn="1" w:lastColumn="0" w:oddVBand="0" w:evenVBand="0" w:oddHBand="0" w:evenHBand="0" w:firstRowFirstColumn="0" w:firstRowLastColumn="0" w:lastRowFirstColumn="0" w:lastRowLastColumn="0"/>
-            <w:tcW w:w="4675" w:type="dxa"/>
+            <w:tcW w:w="4585" w:type="dxa"/>
           </w:tcPr>
           <w:p>
             <w:pPr>
@@ -16420,7 +16779,7 @@
         </w:tc>
         <w:tc>
           <w:tcPr>
-            <w:tcW w:w="1350" w:type="dxa"/>
+            <w:tcW w:w="1440" w:type="dxa"/>
           </w:tcPr>
           <w:p>
             <w:pPr>
@@ -16489,7 +16848,7 @@
         <w:tc>
           <w:tcPr>
             <w:cnfStyle w:val="001000000000" w:firstRow="0" w:lastRow="0" w:firstColumn="1" w:lastColumn="0" w:oddVBand="0" w:evenVBand="0" w:oddHBand="0" w:evenHBand="0" w:firstRowFirstColumn="0" w:firstRowLastColumn="0" w:lastRowFirstColumn="0" w:lastRowLastColumn="0"/>
-            <w:tcW w:w="4675" w:type="dxa"/>
+            <w:tcW w:w="4585" w:type="dxa"/>
           </w:tcPr>
           <w:p>
             <w:pPr>
@@ -16510,7 +16869,7 @@
         </w:tc>
         <w:tc>
           <w:tcPr>
-            <w:tcW w:w="1350" w:type="dxa"/>
+            <w:tcW w:w="1440" w:type="dxa"/>
           </w:tcPr>
           <w:p>
             <w:pPr>
@@ -16579,7 +16938,7 @@
         <w:tc>
           <w:tcPr>
             <w:cnfStyle w:val="001000000000" w:firstRow="0" w:lastRow="0" w:firstColumn="1" w:lastColumn="0" w:oddVBand="0" w:evenVBand="0" w:oddHBand="0" w:evenHBand="0" w:firstRowFirstColumn="0" w:firstRowLastColumn="0" w:lastRowFirstColumn="0" w:lastRowLastColumn="0"/>
-            <w:tcW w:w="4675" w:type="dxa"/>
+            <w:tcW w:w="4585" w:type="dxa"/>
           </w:tcPr>
           <w:p>
             <w:pPr>
@@ -16600,7 +16959,7 @@
         </w:tc>
         <w:tc>
           <w:tcPr>
-            <w:tcW w:w="1350" w:type="dxa"/>
+            <w:tcW w:w="1440" w:type="dxa"/>
           </w:tcPr>
           <w:p>
             <w:pPr>
@@ -16669,7 +17028,7 @@
         <w:tc>
           <w:tcPr>
             <w:cnfStyle w:val="001000000000" w:firstRow="0" w:lastRow="0" w:firstColumn="1" w:lastColumn="0" w:oddVBand="0" w:evenVBand="0" w:oddHBand="0" w:evenHBand="0" w:firstRowFirstColumn="0" w:firstRowLastColumn="0" w:lastRowFirstColumn="0" w:lastRowLastColumn="0"/>
-            <w:tcW w:w="4675" w:type="dxa"/>
+            <w:tcW w:w="4585" w:type="dxa"/>
           </w:tcPr>
           <w:p>
             <w:pPr>
@@ -16690,7 +17049,7 @@
         </w:tc>
         <w:tc>
           <w:tcPr>
-            <w:tcW w:w="1350" w:type="dxa"/>
+            <w:tcW w:w="1440" w:type="dxa"/>
           </w:tcPr>
           <w:p>
             <w:pPr>
@@ -16802,7 +17161,14 @@
           <w:i/>
           <w:sz w:val="14"/>
         </w:rPr>
-        <w:t>: A10 – Unvalidated Redirects &amp; Forward violations</w:t>
+        <w:t xml:space="preserve">: A10 – Unvalidated Redirects &amp; Forward </w:t>
+      </w:r>
+      <w:r>
+        <w:rPr>
+          <w:i/>
+          <w:sz w:val="14"/>
+        </w:rPr>
+        <w:t>vulnerabilities</w:t>
       </w:r>
     </w:p>
     <w:p>
@@ -16861,7 +17227,7 @@
       </w:pPr>
       <w:bookmarkStart w:id="17" w:name="_Toc525467138"/>
       <w:bookmarkStart w:id="18" w:name="_Toc525042462"/>
-      <w:bookmarkStart w:id="19" w:name="_Toc525810166"/>
+      <w:bookmarkStart w:id="19" w:name="_Toc529891687"/>
       <w:r>
         <w:lastRenderedPageBreak/>
         <w:t>Security Violation Details</w:t>
@@ -16888,7 +17254,7 @@
         </w:rPr>
       </w:pPr>
       <w:bookmarkStart w:id="20" w:name="_Toc525492897"/>
-      <w:bookmarkStart w:id="21" w:name="_Toc525810167"/>
+      <w:bookmarkStart w:id="21" w:name="_Toc529891688"/>
       <w:r>
         <w:rPr>
           <w:lang w:val="en-US"/>
@@ -17038,7 +17404,7 @@
           <w:lang w:val="en-US"/>
         </w:rPr>
       </w:pPr>
-      <w:bookmarkStart w:id="22" w:name="_Toc525810168"/>
+      <w:bookmarkStart w:id="22" w:name="_Toc529891689"/>
       <w:bookmarkStart w:id="23" w:name="_Toc525492898"/>
       <w:r>
         <w:rPr>
@@ -17196,7 +17562,7 @@
           <w:lang w:val="en-US"/>
         </w:rPr>
       </w:pPr>
-      <w:bookmarkStart w:id="24" w:name="_Toc525810169"/>
+      <w:bookmarkStart w:id="24" w:name="_Toc529891690"/>
       <w:r>
         <w:rPr>
           <w:lang w:val="en-US"/>
@@ -17348,7 +17714,7 @@
           <w:lang w:val="en-US"/>
         </w:rPr>
       </w:pPr>
-      <w:bookmarkStart w:id="25" w:name="_Toc525810170"/>
+      <w:bookmarkStart w:id="25" w:name="_Toc529891691"/>
       <w:r>
         <w:rPr>
           <w:lang w:val="en-US"/>
@@ -17513,7 +17879,7 @@
         </w:rPr>
       </w:pPr>
       <w:bookmarkStart w:id="26" w:name="_Toc525492899"/>
-      <w:bookmarkStart w:id="27" w:name="_Toc525810171"/>
+      <w:bookmarkStart w:id="27" w:name="_Toc529891692"/>
       <w:r>
         <w:rPr>
           <w:lang w:val="en-US"/>
@@ -17691,7 +18057,7 @@
         </w:rPr>
       </w:pPr>
       <w:bookmarkStart w:id="28" w:name="_Toc525492900"/>
-      <w:bookmarkStart w:id="29" w:name="_Toc525810172"/>
+      <w:bookmarkStart w:id="29" w:name="_Toc529891693"/>
       <w:r>
         <w:rPr>
           <w:lang w:val="en-US"/>
@@ -17881,7 +18247,7 @@
         </w:rPr>
       </w:pPr>
       <w:bookmarkStart w:id="30" w:name="_Toc525492901"/>
-      <w:bookmarkStart w:id="31" w:name="_Toc525810173"/>
+      <w:bookmarkStart w:id="31" w:name="_Toc529891694"/>
       <w:r>
         <w:rPr>
           <w:lang w:val="en-US"/>
@@ -18059,7 +18425,7 @@
         </w:rPr>
       </w:pPr>
       <w:bookmarkStart w:id="32" w:name="_Toc525492902"/>
-      <w:bookmarkStart w:id="33" w:name="_Toc525810174"/>
+      <w:bookmarkStart w:id="33" w:name="_Toc529891695"/>
       <w:r>
         <w:rPr>
           <w:lang w:val="en-US"/>
@@ -18240,7 +18606,7 @@
           <w:lang w:val="en-US"/>
         </w:rPr>
       </w:pPr>
-      <w:bookmarkStart w:id="34" w:name="_Toc525810175"/>
+      <w:bookmarkStart w:id="34" w:name="_Toc529891696"/>
       <w:r>
         <w:rPr>
           <w:lang w:val="en-US"/>
@@ -18393,7 +18759,7 @@
         <w:pStyle w:val="Heading1"/>
         <w:ind w:right="657"/>
       </w:pPr>
-      <w:bookmarkStart w:id="35" w:name="_Toc525810176"/>
+      <w:bookmarkStart w:id="35" w:name="_Toc529891697"/>
       <w:r>
         <w:lastRenderedPageBreak/>
         <w:t>A</w:t>
@@ -18415,7 +18781,8 @@
           <w:lang w:val="en-US"/>
         </w:rPr>
       </w:pPr>
-      <w:bookmarkStart w:id="36" w:name="_Toc525810177"/>
+      <w:bookmarkStart w:id="36" w:name="_Toc529891088"/>
+      <w:bookmarkStart w:id="37" w:name="_Toc529891698"/>
       <w:r>
         <w:rPr>
           <w:lang w:val="en-US"/>
@@ -18423,6 +18790,7 @@
         <w:t>About CAST Software Intelligence</w:t>
       </w:r>
       <w:bookmarkEnd w:id="36"/>
+      <w:bookmarkEnd w:id="37"/>
     </w:p>
     <w:p>
       <w:pPr>
@@ -18441,17 +18809,25 @@
       <w:pPr>
         <w:ind w:right="657"/>
       </w:pPr>
-      <w:r>
-        <w:t xml:space="preserve">For more information on CAST Software Intelligence, visit - </w:t>
-      </w:r>
-      <w:hyperlink r:id="rId11" w:history="1">
+      <w:hyperlink r:id="rId13" w:history="1">
         <w:r>
           <w:rPr>
             <w:rStyle w:val="Hyperlink"/>
           </w:rPr>
-          <w:t>https://www.castsoftware.com/software-intelligence</w:t>
+          <w:t>Click here</w:t>
         </w:r>
       </w:hyperlink>
+      <w:r>
+        <w:t xml:space="preserve"> for more information about CAST Software Intelligence. </w:t>
+      </w:r>
+    </w:p>
+    <w:p>
+      <w:pPr>
+        <w:ind w:right="657"/>
+        <w:rPr>
+          <w:rFonts w:cs="Arial"/>
+        </w:rPr>
+      </w:pPr>
     </w:p>
     <w:p>
       <w:pPr>
@@ -18459,14 +18835,18 @@
         <w:spacing w:after="0"/>
         <w:ind w:left="540" w:right="657" w:hanging="540"/>
       </w:pPr>
-      <w:bookmarkStart w:id="37" w:name="_Toc525810178"/>
+      <w:bookmarkStart w:id="38" w:name="_Toc529890287"/>
+      <w:bookmarkStart w:id="39" w:name="_Toc529891089"/>
+      <w:bookmarkStart w:id="40" w:name="_Toc529891699"/>
       <w:r>
         <w:rPr>
           <w:lang w:val="en-US"/>
         </w:rPr>
-        <w:t>How CAST AIP Works</w:t>
-      </w:r>
-      <w:bookmarkEnd w:id="37"/>
+        <w:t>About CAST Security</w:t>
+      </w:r>
+      <w:bookmarkEnd w:id="38"/>
+      <w:bookmarkEnd w:id="39"/>
+      <w:bookmarkEnd w:id="40"/>
     </w:p>
     <w:p>
       <w:pPr>
@@ -18478,83 +18858,41 @@
         <w:ind w:right="657"/>
       </w:pPr>
       <w:r>
-        <w:t>CAST connects into all major SCM systems or can take source code in whatever format it is maintained in the organization. Source code is then processed and stored in the CAST Knowledge Base as metadata, which forms the basis for the analysis and information provided by CAST AIP. CAST looks at the entire application—including legacy components, packaged app customizations, and all modern distributed technology environments. Data from third party code analyzers can be integrated into the CAST Knowledge Base and displayed in AIP dashboards.</w:t>
+        <w:t xml:space="preserve">Cyber risk and </w:t>
+      </w:r>
+      <w:r>
+        <w:t xml:space="preserve">application </w:t>
+      </w:r>
+      <w:r>
+        <w:t xml:space="preserve">security require a proactive and intelligence-driven approach. </w:t>
+      </w:r>
+      <w:r>
+        <w:t xml:space="preserve">CAST </w:t>
+      </w:r>
+      <w:r>
+        <w:t>Software Intelligence shifts insight into security strategy blind spots before development starts.</w:t>
+      </w:r>
+      <w:r>
+        <w:t xml:space="preserve"> With its unique ability to do dataflow and system-level analysis, CAST provides the most accurate security findings, reducing a lot of false positives. CAST Security rules are adapted from best-in-class industry standards – CISQ, CWE, and OWASP.</w:t>
       </w:r>
     </w:p>
     <w:p>
       <w:pPr>
         <w:ind w:right="657"/>
-        <w:rPr>
-          <w:rFonts w:cs="Arial"/>
-        </w:rPr>
-      </w:pPr>
-      <w:r>
-        <w:rPr>
-          <w:noProof/>
-        </w:rPr>
-        <w:drawing>
-          <wp:anchor distT="0" distB="0" distL="114300" distR="114300" simplePos="0" relativeHeight="251674624" behindDoc="1" locked="0" layoutInCell="1" allowOverlap="1" wp14:anchorId="1B29E7F7" wp14:editId="67ECA668">
-            <wp:simplePos x="0" y="0"/>
-            <wp:positionH relativeFrom="margin">
-              <wp:posOffset>-76200</wp:posOffset>
-            </wp:positionH>
-            <wp:positionV relativeFrom="paragraph">
-              <wp:posOffset>295910</wp:posOffset>
-            </wp:positionV>
-            <wp:extent cx="6369050" cy="4159885"/>
-            <wp:effectExtent l="0" t="0" r="0" b="0"/>
-            <wp:wrapTight wrapText="bothSides">
-              <wp:wrapPolygon edited="0">
-                <wp:start x="0" y="0"/>
-                <wp:lineTo x="0" y="21465"/>
-                <wp:lineTo x="21514" y="21465"/>
-                <wp:lineTo x="21514" y="0"/>
-                <wp:lineTo x="0" y="0"/>
-              </wp:wrapPolygon>
-            </wp:wrapTight>
-            <wp:docPr id="90" name="Picture 90"/>
-            <wp:cNvGraphicFramePr>
-              <a:graphicFrameLocks xmlns:a="http://schemas.openxmlformats.org/drawingml/2006/main" noChangeAspect="1"/>
-            </wp:cNvGraphicFramePr>
-            <a:graphic xmlns:a="http://schemas.openxmlformats.org/drawingml/2006/main">
-              <a:graphicData uri="http://schemas.openxmlformats.org/drawingml/2006/picture">
-                <pic:pic xmlns:pic="http://schemas.openxmlformats.org/drawingml/2006/picture">
-                  <pic:nvPicPr>
-                    <pic:cNvPr id="1" name=""/>
-                    <pic:cNvPicPr/>
-                  </pic:nvPicPr>
-                  <pic:blipFill>
-                    <a:blip r:embed="rId12">
-                      <a:extLst>
-                        <a:ext uri="{28A0092B-C50C-407E-A947-70E740481C1C}">
-                          <a14:useLocalDpi xmlns:a14="http://schemas.microsoft.com/office/drawing/2010/main" val="0"/>
-                        </a:ext>
-                      </a:extLst>
-                    </a:blip>
-                    <a:stretch>
-                      <a:fillRect/>
-                    </a:stretch>
-                  </pic:blipFill>
-                  <pic:spPr>
-                    <a:xfrm>
-                      <a:off x="0" y="0"/>
-                      <a:ext cx="6369050" cy="4159885"/>
-                    </a:xfrm>
-                    <a:prstGeom prst="rect">
-                      <a:avLst/>
-                    </a:prstGeom>
-                  </pic:spPr>
-                </pic:pic>
-              </a:graphicData>
-            </a:graphic>
-            <wp14:sizeRelH relativeFrom="margin">
-              <wp14:pctWidth>0</wp14:pctWidth>
-            </wp14:sizeRelH>
-            <wp14:sizeRelV relativeFrom="margin">
-              <wp14:pctHeight>0</wp14:pctHeight>
-            </wp14:sizeRelV>
-          </wp:anchor>
-        </w:drawing>
+      </w:pPr>
+      <w:r>
+        <w:t xml:space="preserve">To find out more about CAST Security, </w:t>
+      </w:r>
+      <w:hyperlink r:id="rId14" w:history="1">
+        <w:r>
+          <w:rPr>
+            <w:rStyle w:val="Hyperlink"/>
+          </w:rPr>
+          <w:t>click here</w:t>
+        </w:r>
+      </w:hyperlink>
+      <w:r>
+        <w:t>.</w:t>
       </w:r>
     </w:p>
     <w:p>
@@ -18573,10 +18911,18 @@
         </w:rPr>
       </w:pPr>
     </w:p>
+    <w:p>
+      <w:pPr>
+        <w:ind w:right="657"/>
+        <w:rPr>
+          <w:rFonts w:cs="Arial"/>
+        </w:rPr>
+      </w:pPr>
+    </w:p>
     <w:sectPr>
-      <w:headerReference w:type="default" r:id="rId13"/>
-      <w:footerReference w:type="default" r:id="rId14"/>
-      <w:headerReference w:type="first" r:id="rId15"/>
+      <w:headerReference w:type="default" r:id="rId15"/>
+      <w:footerReference w:type="default" r:id="rId16"/>
+      <w:headerReference w:type="first" r:id="rId17"/>
       <w:pgSz w:w="11907" w:h="16840" w:code="9"/>
       <w:pgMar w:top="851" w:right="540" w:bottom="1418" w:left="1440" w:header="630" w:footer="312" w:gutter="0"/>
       <w:pgNumType w:start="1"/>
@@ -26048,7 +26394,7 @@
 </file>
 
 <file path=customXml/itemProps2.xml><?xml version="1.0" encoding="utf-8"?>
-<ds:datastoreItem xmlns:ds="http://schemas.openxmlformats.org/officeDocument/2006/customXml" ds:itemID="{E3B86F25-E8F1-48AD-9916-777F116AC281}">
+<ds:datastoreItem xmlns:ds="http://schemas.openxmlformats.org/officeDocument/2006/customXml" ds:itemID="{1D3EBB63-CFA8-4FE7-A4A0-5A1CD3FE245A}">
   <ds:schemaRefs>
     <ds:schemaRef ds:uri="http://schemas.openxmlformats.org/officeDocument/2006/bibliography"/>
   </ds:schemaRefs>

</xml_diff>

<commit_message>
REPORTGEN-409 : fix templates
</commit_message>
<xml_diff>
--- a/CastReporting.Reporting/TemplatesFiles/OWASP-2013-Top10 - Detailed.docx
+++ b/CastReporting.Reporting/TemplatesFiles/OWASP-2013-Top10 - Detailed.docx
@@ -4221,11 +4221,7 @@
               </mc:Choice>
               <mc:Fallback>
                 <w:pict>
-                  <v:shapetype w14:anchorId="789AD5BD" id="_x0000_t202" coordsize="21600,21600" o:spt="202" path="m,l,21600r21600,l21600,xe">
-                    <v:stroke joinstyle="miter"/>
-                    <v:path gradientshapeok="t" o:connecttype="rect"/>
-                  </v:shapetype>
-                  <v:shape id="Text Box 83" o:spid="_x0000_s1056" type="#_x0000_t202" style="position:absolute;left:0;text-align:left;margin-left:229.05pt;margin-top:114.95pt;width:473.6pt;height:202.8pt;z-index:251670528;visibility:visible;mso-wrap-style:square;mso-width-percent:0;mso-height-percent:0;mso-wrap-distance-left:9pt;mso-wrap-distance-top:0;mso-wrap-distance-right:9pt;mso-wrap-distance-bottom:0;mso-position-horizontal:absolute;mso-position-horizontal-relative:page;mso-position-vertical:absolute;mso-position-vertical-relative:page;mso-width-percent:0;mso-height-percent:0;mso-width-relative:page;mso-height-relative:margin;v-text-anchor:top" o:gfxdata="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" filled="f" stroked="f" strokeweight=".5pt">
+                  <v:shape w14:anchorId="789AD5BD" id="Text Box 83" o:spid="_x0000_s1056" type="#_x0000_t202" style="position:absolute;left:0;text-align:left;margin-left:229.05pt;margin-top:114.95pt;width:473.6pt;height:202.8pt;z-index:251670528;visibility:visible;mso-wrap-style:square;mso-width-percent:0;mso-height-percent:0;mso-wrap-distance-left:9pt;mso-wrap-distance-top:0;mso-wrap-distance-right:9pt;mso-wrap-distance-bottom:0;mso-position-horizontal:absolute;mso-position-horizontal-relative:page;mso-position-vertical:absolute;mso-position-vertical-relative:page;mso-width-percent:0;mso-height-percent:0;mso-width-relative:page;mso-height-relative:margin;v-text-anchor:top" o:gfxdata="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" filled="f" stroked="f" strokeweight=".5pt">
                     <v:textbox inset="0,0,0,0">
                       <w:txbxContent>
                         <w:p>
@@ -7804,15 +7800,7 @@
         <w:t xml:space="preserve">CAST AIP </w:t>
       </w:r>
       <w:r>
-        <w:t xml:space="preserve">adapts the quality rules from best-in-class industry standards (OWASP, </w:t>
-      </w:r>
-      <w:proofErr w:type="spellStart"/>
-      <w:r>
-        <w:t>CWE</w:t>
-      </w:r>
-      <w:proofErr w:type="spellEnd"/>
-      <w:r>
-        <w:t>, CISQ). With its unique ability to perform dataflow and system-level analysis (From Presentation layer to Database layer), CAST provides the most accurate security findings, reducing a lot of false positives.</w:t>
+        <w:t>adapts the quality rules from best-in-class industry standards (OWASP, CWE, CISQ). With its unique ability to perform dataflow and system-level analysis (From Presentation layer to Database layer), CAST provides the most accurate security findings, reducing a lot of false positives.</w:t>
       </w:r>
     </w:p>
     <w:p>
@@ -7824,8 +7812,6 @@
           <w:lang w:val="en-US"/>
         </w:rPr>
       </w:pPr>
-      <w:bookmarkStart w:id="5" w:name="_GoBack"/>
-      <w:bookmarkEnd w:id="5"/>
       <w:r>
         <w:rPr>
           <w:lang w:val="en-US"/>
@@ -8801,12 +8787,12 @@
           <w:sz w:val="22"/>
         </w:rPr>
       </w:pPr>
-      <w:bookmarkStart w:id="6" w:name="_Toc529891676"/>
+      <w:bookmarkStart w:id="5" w:name="_Toc529891676"/>
       <w:r>
         <w:lastRenderedPageBreak/>
         <w:t>Security Violation Overview</w:t>
       </w:r>
-      <w:bookmarkEnd w:id="6"/>
+      <w:bookmarkEnd w:id="5"/>
     </w:p>
     <w:p>
       <w:pPr>
@@ -8946,7 +8932,7 @@
           <w:rFonts w:eastAsia="Calibri"/>
         </w:rPr>
       </w:pPr>
-      <w:bookmarkStart w:id="7" w:name="_Toc529891677"/>
+      <w:bookmarkStart w:id="6" w:name="_Toc529891677"/>
       <w:r>
         <w:rPr>
           <w:rFonts w:eastAsia="Calibri"/>
@@ -8975,7 +8961,7 @@
         </w:rPr>
         <w:t>vulnerabilities</w:t>
       </w:r>
-      <w:bookmarkEnd w:id="7"/>
+      <w:bookmarkEnd w:id="6"/>
     </w:p>
     <w:p>
       <w:pPr>
@@ -9831,7 +9817,7 @@
           <w:rFonts w:eastAsia="Calibri"/>
         </w:rPr>
       </w:pPr>
-      <w:bookmarkStart w:id="8" w:name="_Toc529891678"/>
+      <w:bookmarkStart w:id="7" w:name="_Toc529891678"/>
       <w:r>
         <w:rPr>
           <w:rFonts w:eastAsia="Calibri"/>
@@ -9854,7 +9840,7 @@
         </w:rPr>
         <w:t xml:space="preserve"> A1 - Injection</w:t>
       </w:r>
-      <w:bookmarkEnd w:id="8"/>
+      <w:bookmarkEnd w:id="7"/>
     </w:p>
     <w:p>
       <w:pPr>
@@ -9940,7 +9926,6 @@
     <w:tbl>
       <w:tblPr>
         <w:tblStyle w:val="GridTable1Light-Accent1"/>
-        <w:tblpPr w:leftFromText="180" w:rightFromText="180" w:vertAnchor="text" w:tblpY="-5"/>
         <w:tblW w:w="9000" w:type="dxa"/>
         <w:tblLayout w:type="fixed"/>
         <w:tblLook w:val="04A0" w:firstRow="1" w:lastRow="0" w:firstColumn="1" w:lastColumn="0" w:noHBand="0" w:noVBand="1"/>
@@ -10530,138 +10515,16 @@
     </w:tbl>
     <w:p>
       <w:pPr>
-        <w:tabs>
-          <w:tab w:val="left" w:pos="2847"/>
-        </w:tabs>
-        <w:ind w:right="657"/>
-        <w:rPr>
-          <w:rFonts w:eastAsia="Calibri"/>
-          <w:lang w:eastAsia="en-US"/>
-        </w:rPr>
-      </w:pPr>
-    </w:p>
-    <w:p>
-      <w:pPr>
-        <w:tabs>
-          <w:tab w:val="left" w:pos="2847"/>
-        </w:tabs>
-        <w:ind w:left="0" w:right="657"/>
-        <w:rPr>
-          <w:rFonts w:eastAsia="Calibri"/>
-          <w:lang w:eastAsia="en-US"/>
-        </w:rPr>
-      </w:pPr>
-    </w:p>
-    <w:p>
-      <w:pPr>
-        <w:tabs>
-          <w:tab w:val="left" w:pos="2847"/>
-        </w:tabs>
-        <w:ind w:right="657"/>
-        <w:rPr>
-          <w:rFonts w:eastAsia="Calibri"/>
-          <w:lang w:eastAsia="en-US"/>
-        </w:rPr>
-      </w:pPr>
-    </w:p>
-    <w:p>
-      <w:pPr>
         <w:spacing w:after="0" w:line="240" w:lineRule="auto"/>
         <w:ind w:left="0"/>
         <w:jc w:val="left"/>
         <w:rPr>
-          <w:rFonts w:eastAsia="Calibri"/>
-          <w:lang w:eastAsia="en-US"/>
-        </w:rPr>
-      </w:pPr>
-    </w:p>
-    <w:p>
-      <w:pPr>
-        <w:spacing w:after="0" w:line="240" w:lineRule="auto"/>
-        <w:ind w:left="0"/>
-        <w:jc w:val="left"/>
-        <w:rPr>
-          <w:rFonts w:eastAsia="Calibri"/>
-          <w:lang w:eastAsia="en-US"/>
-        </w:rPr>
-      </w:pPr>
-    </w:p>
-    <w:p>
-      <w:pPr>
-        <w:spacing w:after="0" w:line="240" w:lineRule="auto"/>
-        <w:ind w:left="0"/>
-        <w:jc w:val="left"/>
-        <w:rPr>
-          <w:rFonts w:eastAsia="Calibri"/>
-          <w:lang w:eastAsia="en-US"/>
-        </w:rPr>
-      </w:pPr>
-    </w:p>
-    <w:p>
-      <w:pPr>
-        <w:spacing w:after="0" w:line="240" w:lineRule="auto"/>
-        <w:ind w:left="0"/>
-        <w:jc w:val="left"/>
-        <w:rPr>
-          <w:rFonts w:eastAsia="Calibri"/>
-          <w:lang w:eastAsia="en-US"/>
-        </w:rPr>
-      </w:pPr>
-    </w:p>
-    <w:p>
-      <w:pPr>
-        <w:spacing w:after="0" w:line="240" w:lineRule="auto"/>
-        <w:ind w:left="0"/>
-        <w:jc w:val="left"/>
-        <w:rPr>
-          <w:rFonts w:eastAsia="Calibri"/>
-          <w:lang w:eastAsia="en-US"/>
-        </w:rPr>
-      </w:pPr>
-    </w:p>
-    <w:p>
-      <w:pPr>
-        <w:spacing w:after="0" w:line="240" w:lineRule="auto"/>
-        <w:ind w:left="0"/>
-        <w:jc w:val="left"/>
-        <w:rPr>
-          <w:rFonts w:eastAsia="Calibri"/>
-          <w:lang w:eastAsia="en-US"/>
-        </w:rPr>
-      </w:pPr>
-    </w:p>
-    <w:p>
-      <w:pPr>
-        <w:spacing w:after="0" w:line="240" w:lineRule="auto"/>
-        <w:ind w:left="0"/>
-        <w:jc w:val="left"/>
-        <w:rPr>
-          <w:rFonts w:eastAsia="Calibri"/>
-          <w:lang w:eastAsia="en-US"/>
-        </w:rPr>
-      </w:pPr>
-    </w:p>
-    <w:p>
-      <w:pPr>
-        <w:spacing w:after="0" w:line="240" w:lineRule="auto"/>
-        <w:ind w:left="0"/>
-        <w:jc w:val="left"/>
-        <w:rPr>
           <w:i/>
           <w:sz w:val="14"/>
         </w:rPr>
       </w:pPr>
-    </w:p>
-    <w:p>
-      <w:pPr>
-        <w:spacing w:after="0" w:line="240" w:lineRule="auto"/>
-        <w:ind w:left="0"/>
-        <w:jc w:val="left"/>
-        <w:rPr>
-          <w:i/>
-          <w:sz w:val="14"/>
-        </w:rPr>
-      </w:pPr>
+      <w:bookmarkStart w:id="8" w:name="_GoBack"/>
+      <w:bookmarkEnd w:id="8"/>
     </w:p>
     <w:p>
       <w:pPr>
@@ -26394,7 +26257,7 @@
 </file>
 
 <file path=customXml/itemProps2.xml><?xml version="1.0" encoding="utf-8"?>
-<ds:datastoreItem xmlns:ds="http://schemas.openxmlformats.org/officeDocument/2006/customXml" ds:itemID="{1D3EBB63-CFA8-4FE7-A4A0-5A1CD3FE245A}">
+<ds:datastoreItem xmlns:ds="http://schemas.openxmlformats.org/officeDocument/2006/customXml" ds:itemID="{DC3C36D9-3AF6-44C0-80A2-F80A5197107D}">
   <ds:schemaRefs>
     <ds:schemaRef ds:uri="http://schemas.openxmlformats.org/officeDocument/2006/bibliography"/>
   </ds:schemaRefs>

</xml_diff>